<commit_message>
new Arduino sketch and added documentation
</commit_message>
<xml_diff>
--- a/docs/raindance-spec.docx
+++ b/docs/raindance-spec.docx
@@ -304,6 +304,207 @@
     <w:p/>
     <w:p>
       <w:pPr>
+        <w:rPr>
+          <w:rFonts w:cstheme="majorBidi"/>
+          <w:color w:val="0F4761" w:themeColor="accent1" w:themeShade="BF"/>
+          <w:sz w:val="28"/>
+          <w:szCs w:val="28"/>
+        </w:rPr>
+      </w:pPr>
+      <w:r>
+        <w:br w:type="page"/>
+      </w:r>
+    </w:p>
+    <w:p>
+      <w:pPr>
+        <w:pStyle w:val="Heading3"/>
+        <w:rPr>
+          <w:rFonts w:eastAsiaTheme="minorHAnsi"/>
+        </w:rPr>
+      </w:pPr>
+      <w:r>
+        <w:rPr>
+          <w:rFonts w:eastAsiaTheme="minorHAnsi"/>
+        </w:rPr>
+        <w:lastRenderedPageBreak/>
+        <w:t>Relay</w:t>
+      </w:r>
+    </w:p>
+    <w:p>
+      <w:pPr>
+        <w:pStyle w:val="Heading3"/>
+        <w:rPr>
+          <w:rFonts w:eastAsiaTheme="minorHAnsi" w:cstheme="minorBidi"/>
+          <w:color w:val="auto"/>
+          <w:sz w:val="24"/>
+          <w:szCs w:val="24"/>
+        </w:rPr>
+      </w:pPr>
+      <w:r>
+        <w:rPr>
+          <w:rFonts w:eastAsiaTheme="minorHAnsi" w:cstheme="minorBidi"/>
+          <w:color w:val="auto"/>
+          <w:sz w:val="24"/>
+          <w:szCs w:val="24"/>
+        </w:rPr>
+        <w:t>The relay (</w:t>
+      </w:r>
+      <w:r>
+        <w:rPr>
+          <w:rFonts w:eastAsiaTheme="minorHAnsi" w:cstheme="minorBidi" w:hint="cs"/>
+          <w:color w:val="auto"/>
+          <w:sz w:val="24"/>
+          <w:szCs w:val="24"/>
+        </w:rPr>
+        <w:t>YWBL-WH Relay Module One Way 30A Optocoupler Isolation Relay Module High Power</w:t>
+      </w:r>
+      <w:r>
+        <w:rPr>
+          <w:rFonts w:eastAsiaTheme="minorHAnsi" w:cstheme="minorBidi"/>
+          <w:color w:val="auto"/>
+          <w:sz w:val="24"/>
+          <w:szCs w:val="24"/>
+        </w:rPr>
+        <w:t xml:space="preserve"> </w:t>
+      </w:r>
+      <w:r>
+        <w:rPr>
+          <w:rFonts w:eastAsiaTheme="minorHAnsi" w:cstheme="minorBidi" w:hint="cs"/>
+          <w:color w:val="auto"/>
+          <w:sz w:val="24"/>
+          <w:szCs w:val="24"/>
+        </w:rPr>
+        <w:t>Relay</w:t>
+      </w:r>
+      <w:r>
+        <w:rPr>
+          <w:rFonts w:eastAsiaTheme="minorHAnsi" w:cstheme="minorBidi"/>
+          <w:color w:val="auto"/>
+          <w:sz w:val="24"/>
+          <w:szCs w:val="24"/>
+        </w:rPr>
+        <w:t>) exhibits the following behavior:</w:t>
+      </w:r>
+    </w:p>
+    <w:p>
+      <w:pPr>
+        <w:pStyle w:val="ListParagraph"/>
+        <w:numPr>
+          <w:ilvl w:val="0"/>
+          <w:numId w:val="3"/>
+        </w:numPr>
+      </w:pPr>
+      <w:r>
+        <w:t xml:space="preserve">When no 5VDC control signal is present, </w:t>
+      </w:r>
+    </w:p>
+    <w:p>
+      <w:pPr>
+        <w:pStyle w:val="ListParagraph"/>
+        <w:numPr>
+          <w:ilvl w:val="1"/>
+          <w:numId w:val="3"/>
+        </w:numPr>
+      </w:pPr>
+      <w:r>
+        <w:t>COM and NC: closed</w:t>
+      </w:r>
+    </w:p>
+    <w:p>
+      <w:pPr>
+        <w:pStyle w:val="ListParagraph"/>
+        <w:numPr>
+          <w:ilvl w:val="1"/>
+          <w:numId w:val="3"/>
+        </w:numPr>
+      </w:pPr>
+      <w:r>
+        <w:t>COM and NO: open</w:t>
+      </w:r>
+    </w:p>
+    <w:p>
+      <w:pPr>
+        <w:pStyle w:val="ListParagraph"/>
+        <w:numPr>
+          <w:ilvl w:val="1"/>
+          <w:numId w:val="3"/>
+        </w:numPr>
+      </w:pPr>
+      <w:r>
+        <w:t>NC and NO: open</w:t>
+      </w:r>
+    </w:p>
+    <w:p>
+      <w:pPr>
+        <w:pStyle w:val="ListParagraph"/>
+        <w:numPr>
+          <w:ilvl w:val="0"/>
+          <w:numId w:val="3"/>
+        </w:numPr>
+      </w:pPr>
+      <w:r>
+        <w:t>When a 5VDC control signal is applied,</w:t>
+      </w:r>
+    </w:p>
+    <w:p>
+      <w:pPr>
+        <w:pStyle w:val="ListParagraph"/>
+        <w:numPr>
+          <w:ilvl w:val="1"/>
+          <w:numId w:val="3"/>
+        </w:numPr>
+      </w:pPr>
+      <w:r>
+        <w:t>COM and NC: open</w:t>
+      </w:r>
+    </w:p>
+    <w:p>
+      <w:pPr>
+        <w:pStyle w:val="ListParagraph"/>
+        <w:numPr>
+          <w:ilvl w:val="1"/>
+          <w:numId w:val="3"/>
+        </w:numPr>
+      </w:pPr>
+      <w:r>
+        <w:t>COM and NO: open</w:t>
+      </w:r>
+    </w:p>
+    <w:p>
+      <w:pPr>
+        <w:pStyle w:val="ListParagraph"/>
+        <w:numPr>
+          <w:ilvl w:val="1"/>
+          <w:numId w:val="3"/>
+        </w:numPr>
+      </w:pPr>
+      <w:r>
+        <w:t xml:space="preserve">NC and NO: </w:t>
+      </w:r>
+      <w:r>
+        <w:t>closed</w:t>
+      </w:r>
+    </w:p>
+    <w:p/>
+    <w:p>
+      <w:r>
+        <w:t>So, the 240VAC should be wired to NC and NO.</w:t>
+      </w:r>
+    </w:p>
+    <w:p>
+      <w:pPr>
+        <w:pStyle w:val="Heading3"/>
+        <w:rPr>
+          <w:rFonts w:eastAsiaTheme="minorHAnsi" w:cstheme="minorBidi"/>
+          <w:color w:val="auto"/>
+          <w:sz w:val="24"/>
+          <w:szCs w:val="24"/>
+        </w:rPr>
+      </w:pPr>
+    </w:p>
+    <w:p/>
+    <w:p>
+      <w:pPr>
         <w:pStyle w:val="ListParagraph"/>
         <w:numPr>
           <w:ilvl w:val="0"/>
@@ -487,6 +688,119 @@
 <file path=word/numbering.xml><?xml version="1.0" encoding="utf-8"?>
 <w:numbering xmlns:wpc="http://schemas.microsoft.com/office/word/2010/wordprocessingCanvas" xmlns:cx="http://schemas.microsoft.com/office/drawing/2014/chartex" xmlns:cx1="http://schemas.microsoft.com/office/drawing/2015/9/8/chartex" xmlns:cx2="http://schemas.microsoft.com/office/drawing/2015/10/21/chartex" xmlns:cx3="http://schemas.microsoft.com/office/drawing/2016/5/9/chartex" xmlns:cx4="http://schemas.microsoft.com/office/drawing/2016/5/10/chartex" xmlns:cx5="http://schemas.microsoft.com/office/drawing/2016/5/11/chartex" xmlns:cx6="http://schemas.microsoft.com/office/drawing/2016/5/12/chartex" xmlns:cx7="http://schemas.microsoft.com/office/drawing/2016/5/13/chartex" xmlns:cx8="http://schemas.microsoft.com/office/drawing/2016/5/14/chartex" xmlns:mc="http://schemas.openxmlformats.org/markup-compatibility/2006" xmlns:aink="http://schemas.microsoft.com/office/drawing/2016/ink" xmlns:am3d="http://schemas.microsoft.com/office/drawing/2017/model3d" xmlns:o="urn:schemas-microsoft-com:office:office" xmlns:oel="http://schemas.microsoft.com/office/2019/extlst" xmlns:r="http://schemas.openxmlformats.org/officeDocument/2006/relationships" xmlns:m="http://schemas.openxmlformats.org/officeDocument/2006/math" xmlns:v="urn:schemas-microsoft-com:vml" xmlns:wp14="http://schemas.microsoft.com/office/word/2010/wordprocessingDrawing" xmlns:wp="http://schemas.openxmlformats.org/drawingml/2006/wordprocessingDrawing" xmlns:w10="urn:schemas-microsoft-com:office:word" xmlns:w="http://schemas.openxmlformats.org/wordprocessingml/2006/main" xmlns:w14="http://schemas.microsoft.com/office/word/2010/wordml" xmlns:w15="http://schemas.microsoft.com/office/word/2012/wordml" xmlns:w16cex="http://schemas.microsoft.com/office/word/2018/wordml/cex" xmlns:w16cid="http://schemas.microsoft.com/office/word/2016/wordml/cid" xmlns:w16="http://schemas.microsoft.com/office/word/2018/wordml" xmlns:w16du="http://schemas.microsoft.com/office/word/2023/wordml/word16du" xmlns:w16sdtdh="http://schemas.microsoft.com/office/word/2020/wordml/sdtdatahash" xmlns:w16se="http://schemas.microsoft.com/office/word/2015/wordml/symex" xmlns:wpg="http://schemas.microsoft.com/office/word/2010/wordprocessingGroup" xmlns:wpi="http://schemas.microsoft.com/office/word/2010/wordprocessingInk" xmlns:wne="http://schemas.microsoft.com/office/word/2006/wordml" xmlns:wps="http://schemas.microsoft.com/office/word/2010/wordprocessingShape" mc:Ignorable="w14 w15 w16se w16cid w16 w16cex w16sdtdh w16du wp14">
   <w:abstractNum w:abstractNumId="0" w15:restartNumberingAfterBreak="0">
+    <w:nsid w:val="06C606C2"/>
+    <w:multiLevelType w:val="hybridMultilevel"/>
+    <w:tmpl w:val="DA848AFE"/>
+    <w:lvl w:ilvl="0" w:tplc="04090001">
+      <w:start w:val="1"/>
+      <w:numFmt w:val="bullet"/>
+      <w:lvlText w:val=""/>
+      <w:lvlJc w:val="left"/>
+      <w:pPr>
+        <w:ind w:left="360" w:hanging="360"/>
+      </w:pPr>
+      <w:rPr>
+        <w:rFonts w:ascii="Symbol" w:hAnsi="Symbol" w:hint="default"/>
+      </w:rPr>
+    </w:lvl>
+    <w:lvl w:ilvl="1" w:tplc="04090003">
+      <w:start w:val="1"/>
+      <w:numFmt w:val="bullet"/>
+      <w:lvlText w:val="o"/>
+      <w:lvlJc w:val="left"/>
+      <w:pPr>
+        <w:ind w:left="1080" w:hanging="360"/>
+      </w:pPr>
+      <w:rPr>
+        <w:rFonts w:ascii="Courier New" w:hAnsi="Courier New" w:cs="Courier New" w:hint="default"/>
+      </w:rPr>
+    </w:lvl>
+    <w:lvl w:ilvl="2" w:tplc="04090005" w:tentative="1">
+      <w:start w:val="1"/>
+      <w:numFmt w:val="bullet"/>
+      <w:lvlText w:val=""/>
+      <w:lvlJc w:val="left"/>
+      <w:pPr>
+        <w:ind w:left="1800" w:hanging="360"/>
+      </w:pPr>
+      <w:rPr>
+        <w:rFonts w:ascii="Wingdings" w:hAnsi="Wingdings" w:hint="default"/>
+      </w:rPr>
+    </w:lvl>
+    <w:lvl w:ilvl="3" w:tplc="04090001" w:tentative="1">
+      <w:start w:val="1"/>
+      <w:numFmt w:val="bullet"/>
+      <w:lvlText w:val=""/>
+      <w:lvlJc w:val="left"/>
+      <w:pPr>
+        <w:ind w:left="2520" w:hanging="360"/>
+      </w:pPr>
+      <w:rPr>
+        <w:rFonts w:ascii="Symbol" w:hAnsi="Symbol" w:hint="default"/>
+      </w:rPr>
+    </w:lvl>
+    <w:lvl w:ilvl="4" w:tplc="04090003" w:tentative="1">
+      <w:start w:val="1"/>
+      <w:numFmt w:val="bullet"/>
+      <w:lvlText w:val="o"/>
+      <w:lvlJc w:val="left"/>
+      <w:pPr>
+        <w:ind w:left="3240" w:hanging="360"/>
+      </w:pPr>
+      <w:rPr>
+        <w:rFonts w:ascii="Courier New" w:hAnsi="Courier New" w:cs="Courier New" w:hint="default"/>
+      </w:rPr>
+    </w:lvl>
+    <w:lvl w:ilvl="5" w:tplc="04090005" w:tentative="1">
+      <w:start w:val="1"/>
+      <w:numFmt w:val="bullet"/>
+      <w:lvlText w:val=""/>
+      <w:lvlJc w:val="left"/>
+      <w:pPr>
+        <w:ind w:left="3960" w:hanging="360"/>
+      </w:pPr>
+      <w:rPr>
+        <w:rFonts w:ascii="Wingdings" w:hAnsi="Wingdings" w:hint="default"/>
+      </w:rPr>
+    </w:lvl>
+    <w:lvl w:ilvl="6" w:tplc="04090001" w:tentative="1">
+      <w:start w:val="1"/>
+      <w:numFmt w:val="bullet"/>
+      <w:lvlText w:val=""/>
+      <w:lvlJc w:val="left"/>
+      <w:pPr>
+        <w:ind w:left="4680" w:hanging="360"/>
+      </w:pPr>
+      <w:rPr>
+        <w:rFonts w:ascii="Symbol" w:hAnsi="Symbol" w:hint="default"/>
+      </w:rPr>
+    </w:lvl>
+    <w:lvl w:ilvl="7" w:tplc="04090003" w:tentative="1">
+      <w:start w:val="1"/>
+      <w:numFmt w:val="bullet"/>
+      <w:lvlText w:val="o"/>
+      <w:lvlJc w:val="left"/>
+      <w:pPr>
+        <w:ind w:left="5400" w:hanging="360"/>
+      </w:pPr>
+      <w:rPr>
+        <w:rFonts w:ascii="Courier New" w:hAnsi="Courier New" w:cs="Courier New" w:hint="default"/>
+      </w:rPr>
+    </w:lvl>
+    <w:lvl w:ilvl="8" w:tplc="04090005" w:tentative="1">
+      <w:start w:val="1"/>
+      <w:numFmt w:val="bullet"/>
+      <w:lvlText w:val=""/>
+      <w:lvlJc w:val="left"/>
+      <w:pPr>
+        <w:ind w:left="6120" w:hanging="360"/>
+      </w:pPr>
+      <w:rPr>
+        <w:rFonts w:ascii="Wingdings" w:hAnsi="Wingdings" w:hint="default"/>
+      </w:rPr>
+    </w:lvl>
+  </w:abstractNum>
+  <w:abstractNum w:abstractNumId="1" w15:restartNumberingAfterBreak="0">
     <w:nsid w:val="638527F5"/>
     <w:multiLevelType w:val="hybridMultilevel"/>
     <w:tmpl w:val="36129DC4"/>
@@ -599,7 +913,7 @@
       </w:rPr>
     </w:lvl>
   </w:abstractNum>
-  <w:abstractNum w:abstractNumId="1" w15:restartNumberingAfterBreak="0">
+  <w:abstractNum w:abstractNumId="2" w15:restartNumberingAfterBreak="0">
     <w:nsid w:val="6F9A3062"/>
     <w:multiLevelType w:val="hybridMultilevel"/>
     <w:tmpl w:val="B11C1ACC"/>
@@ -713,9 +1027,12 @@
     </w:lvl>
   </w:abstractNum>
   <w:num w:numId="1" w16cid:durableId="391391817">
+    <w:abstractNumId w:val="2"/>
+  </w:num>
+  <w:num w:numId="2" w16cid:durableId="559948377">
     <w:abstractNumId w:val="1"/>
   </w:num>
-  <w:num w:numId="2" w16cid:durableId="559948377">
+  <w:num w:numId="3" w16cid:durableId="450513384">
     <w:abstractNumId w:val="0"/>
   </w:num>
 </w:numbering>

</xml_diff>

<commit_message>
baseline with new SwiftUI code
</commit_message>
<xml_diff>
--- a/docs/raindance-spec.docx
+++ b/docs/raindance-spec.docx
@@ -33,7 +33,19 @@
         <w:t xml:space="preserve"> electromechanical sprinkler clock system (240 VAC)</w:t>
       </w:r>
       <w:r>
-        <w:t xml:space="preserve"> using off the shelf electrical components.</w:t>
+        <w:t xml:space="preserve"> using off</w:t>
+      </w:r>
+      <w:r>
+        <w:t>-</w:t>
+      </w:r>
+      <w:r>
+        <w:t>the</w:t>
+      </w:r>
+      <w:r>
+        <w:t>-</w:t>
+      </w:r>
+      <w:r>
+        <w:t>shelf components.</w:t>
       </w:r>
     </w:p>
     <w:p/>
@@ -62,7 +74,7 @@
                     <pic:cNvPicPr/>
                   </pic:nvPicPr>
                   <pic:blipFill>
-                    <a:blip r:embed="rId5"/>
+                    <a:blip r:embed="rId6"/>
                     <a:stretch>
                       <a:fillRect/>
                     </a:stretch>
@@ -102,7 +114,7 @@
                     <pic:cNvPicPr/>
                   </pic:nvPicPr>
                   <pic:blipFill>
-                    <a:blip r:embed="rId6"/>
+                    <a:blip r:embed="rId7"/>
                     <a:stretch>
                       <a:fillRect/>
                     </a:stretch>
@@ -142,7 +154,7 @@
                     <pic:cNvPicPr/>
                   </pic:nvPicPr>
                   <pic:blipFill>
-                    <a:blip r:embed="rId7"/>
+                    <a:blip r:embed="rId8"/>
                     <a:stretch>
                       <a:fillRect/>
                     </a:stretch>
@@ -182,7 +194,7 @@
                     <pic:cNvPicPr/>
                   </pic:nvPicPr>
                   <pic:blipFill>
-                    <a:blip r:embed="rId8"/>
+                    <a:blip r:embed="rId9"/>
                     <a:stretch>
                       <a:fillRect/>
                     </a:stretch>
@@ -206,14 +218,861 @@
     <w:p/>
     <w:p/>
     <w:p/>
+    <w:p>
+      <w:pPr>
+        <w:pStyle w:val="Heading1"/>
+      </w:pPr>
+      <w:bookmarkStart w:id="0" w:name="_Toc174455368"/>
+      <w:r>
+        <w:lastRenderedPageBreak/>
+        <w:t>Table of Contents</w:t>
+      </w:r>
+      <w:bookmarkEnd w:id="0"/>
+    </w:p>
+    <w:p>
+      <w:pPr>
+        <w:pStyle w:val="TOC1"/>
+        <w:tabs>
+          <w:tab w:val="right" w:pos="9350"/>
+        </w:tabs>
+        <w:rPr>
+          <w:rFonts w:eastAsiaTheme="minorEastAsia"/>
+          <w:b w:val="0"/>
+          <w:bCs w:val="0"/>
+          <w:noProof/>
+          <w:sz w:val="24"/>
+          <w:szCs w:val="24"/>
+        </w:rPr>
+      </w:pPr>
+      <w:r>
+        <w:rPr>
+          <w:b w:val="0"/>
+          <w:bCs w:val="0"/>
+        </w:rPr>
+        <w:fldChar w:fldCharType="begin"/>
+      </w:r>
+      <w:r>
+        <w:rPr>
+          <w:b w:val="0"/>
+          <w:bCs w:val="0"/>
+        </w:rPr>
+        <w:instrText xml:space="preserve"> TOC \o "1-3" \h \z \u </w:instrText>
+      </w:r>
+      <w:r>
+        <w:rPr>
+          <w:b w:val="0"/>
+          <w:bCs w:val="0"/>
+        </w:rPr>
+        <w:fldChar w:fldCharType="separate"/>
+      </w:r>
+      <w:hyperlink w:anchor="_Toc174455368" w:history="1">
+        <w:r>
+          <w:rPr>
+            <w:rStyle w:val="Hyperlink"/>
+            <w:noProof/>
+          </w:rPr>
+          <w:t>Table of Contents</w:t>
+        </w:r>
+        <w:r>
+          <w:rPr>
+            <w:noProof/>
+            <w:webHidden/>
+          </w:rPr>
+          <w:tab/>
+        </w:r>
+        <w:r>
+          <w:rPr>
+            <w:noProof/>
+            <w:webHidden/>
+          </w:rPr>
+          <w:fldChar w:fldCharType="begin"/>
+        </w:r>
+        <w:r>
+          <w:rPr>
+            <w:noProof/>
+            <w:webHidden/>
+          </w:rPr>
+          <w:instrText xml:space="preserve"> PAGEREF _Toc174455368 \h </w:instrText>
+        </w:r>
+        <w:r>
+          <w:rPr>
+            <w:noProof/>
+            <w:webHidden/>
+          </w:rPr>
+        </w:r>
+        <w:r>
+          <w:rPr>
+            <w:noProof/>
+            <w:webHidden/>
+          </w:rPr>
+          <w:fldChar w:fldCharType="separate"/>
+        </w:r>
+        <w:r>
+          <w:rPr>
+            <w:noProof/>
+            <w:webHidden/>
+          </w:rPr>
+          <w:t>2</w:t>
+        </w:r>
+        <w:r>
+          <w:rPr>
+            <w:noProof/>
+            <w:webHidden/>
+          </w:rPr>
+          <w:fldChar w:fldCharType="end"/>
+        </w:r>
+      </w:hyperlink>
+    </w:p>
+    <w:p>
+      <w:pPr>
+        <w:pStyle w:val="TOC1"/>
+        <w:tabs>
+          <w:tab w:val="right" w:pos="9350"/>
+        </w:tabs>
+        <w:rPr>
+          <w:rFonts w:eastAsiaTheme="minorEastAsia"/>
+          <w:b w:val="0"/>
+          <w:bCs w:val="0"/>
+          <w:noProof/>
+          <w:sz w:val="24"/>
+          <w:szCs w:val="24"/>
+        </w:rPr>
+      </w:pPr>
+      <w:hyperlink w:anchor="_Toc174455369" w:history="1">
+        <w:r>
+          <w:rPr>
+            <w:rStyle w:val="Hyperlink"/>
+            <w:noProof/>
+          </w:rPr>
+          <w:t>Hardware Design</w:t>
+        </w:r>
+        <w:r>
+          <w:rPr>
+            <w:noProof/>
+            <w:webHidden/>
+          </w:rPr>
+          <w:tab/>
+        </w:r>
+        <w:r>
+          <w:rPr>
+            <w:noProof/>
+            <w:webHidden/>
+          </w:rPr>
+          <w:fldChar w:fldCharType="begin"/>
+        </w:r>
+        <w:r>
+          <w:rPr>
+            <w:noProof/>
+            <w:webHidden/>
+          </w:rPr>
+          <w:instrText xml:space="preserve"> PAGEREF _Toc174455369 \h </w:instrText>
+        </w:r>
+        <w:r>
+          <w:rPr>
+            <w:noProof/>
+            <w:webHidden/>
+          </w:rPr>
+        </w:r>
+        <w:r>
+          <w:rPr>
+            <w:noProof/>
+            <w:webHidden/>
+          </w:rPr>
+          <w:fldChar w:fldCharType="separate"/>
+        </w:r>
+        <w:r>
+          <w:rPr>
+            <w:noProof/>
+            <w:webHidden/>
+          </w:rPr>
+          <w:t>3</w:t>
+        </w:r>
+        <w:r>
+          <w:rPr>
+            <w:noProof/>
+            <w:webHidden/>
+          </w:rPr>
+          <w:fldChar w:fldCharType="end"/>
+        </w:r>
+      </w:hyperlink>
+    </w:p>
+    <w:p>
+      <w:pPr>
+        <w:pStyle w:val="TOC2"/>
+        <w:tabs>
+          <w:tab w:val="right" w:pos="9350"/>
+        </w:tabs>
+        <w:rPr>
+          <w:rFonts w:eastAsiaTheme="minorEastAsia"/>
+          <w:i w:val="0"/>
+          <w:iCs w:val="0"/>
+          <w:noProof/>
+          <w:sz w:val="24"/>
+          <w:szCs w:val="24"/>
+        </w:rPr>
+      </w:pPr>
+      <w:hyperlink w:anchor="_Toc174455370" w:history="1">
+        <w:r>
+          <w:rPr>
+            <w:rStyle w:val="Hyperlink"/>
+            <w:noProof/>
+          </w:rPr>
+          <w:t>Relay</w:t>
+        </w:r>
+        <w:r>
+          <w:rPr>
+            <w:noProof/>
+            <w:webHidden/>
+          </w:rPr>
+          <w:tab/>
+        </w:r>
+        <w:r>
+          <w:rPr>
+            <w:noProof/>
+            <w:webHidden/>
+          </w:rPr>
+          <w:fldChar w:fldCharType="begin"/>
+        </w:r>
+        <w:r>
+          <w:rPr>
+            <w:noProof/>
+            <w:webHidden/>
+          </w:rPr>
+          <w:instrText xml:space="preserve"> PAGEREF _Toc174455370 \h </w:instrText>
+        </w:r>
+        <w:r>
+          <w:rPr>
+            <w:noProof/>
+            <w:webHidden/>
+          </w:rPr>
+        </w:r>
+        <w:r>
+          <w:rPr>
+            <w:noProof/>
+            <w:webHidden/>
+          </w:rPr>
+          <w:fldChar w:fldCharType="separate"/>
+        </w:r>
+        <w:r>
+          <w:rPr>
+            <w:noProof/>
+            <w:webHidden/>
+          </w:rPr>
+          <w:t>4</w:t>
+        </w:r>
+        <w:r>
+          <w:rPr>
+            <w:noProof/>
+            <w:webHidden/>
+          </w:rPr>
+          <w:fldChar w:fldCharType="end"/>
+        </w:r>
+      </w:hyperlink>
+    </w:p>
+    <w:p>
+      <w:pPr>
+        <w:pStyle w:val="TOC2"/>
+        <w:tabs>
+          <w:tab w:val="right" w:pos="9350"/>
+        </w:tabs>
+        <w:rPr>
+          <w:rFonts w:eastAsiaTheme="minorEastAsia"/>
+          <w:i w:val="0"/>
+          <w:iCs w:val="0"/>
+          <w:noProof/>
+          <w:sz w:val="24"/>
+          <w:szCs w:val="24"/>
+        </w:rPr>
+      </w:pPr>
+      <w:hyperlink w:anchor="_Toc174455371" w:history="1">
+        <w:r>
+          <w:rPr>
+            <w:rStyle w:val="Hyperlink"/>
+            <w:noProof/>
+          </w:rPr>
+          <w:t>Switching Power Supply</w:t>
+        </w:r>
+        <w:r>
+          <w:rPr>
+            <w:noProof/>
+            <w:webHidden/>
+          </w:rPr>
+          <w:tab/>
+        </w:r>
+        <w:r>
+          <w:rPr>
+            <w:noProof/>
+            <w:webHidden/>
+          </w:rPr>
+          <w:fldChar w:fldCharType="begin"/>
+        </w:r>
+        <w:r>
+          <w:rPr>
+            <w:noProof/>
+            <w:webHidden/>
+          </w:rPr>
+          <w:instrText xml:space="preserve"> PAGEREF _Toc174455371 \h </w:instrText>
+        </w:r>
+        <w:r>
+          <w:rPr>
+            <w:noProof/>
+            <w:webHidden/>
+          </w:rPr>
+        </w:r>
+        <w:r>
+          <w:rPr>
+            <w:noProof/>
+            <w:webHidden/>
+          </w:rPr>
+          <w:fldChar w:fldCharType="separate"/>
+        </w:r>
+        <w:r>
+          <w:rPr>
+            <w:noProof/>
+            <w:webHidden/>
+          </w:rPr>
+          <w:t>5</w:t>
+        </w:r>
+        <w:r>
+          <w:rPr>
+            <w:noProof/>
+            <w:webHidden/>
+          </w:rPr>
+          <w:fldChar w:fldCharType="end"/>
+        </w:r>
+      </w:hyperlink>
+    </w:p>
+    <w:p>
+      <w:pPr>
+        <w:pStyle w:val="TOC2"/>
+        <w:tabs>
+          <w:tab w:val="right" w:pos="9350"/>
+        </w:tabs>
+        <w:rPr>
+          <w:rFonts w:eastAsiaTheme="minorEastAsia"/>
+          <w:i w:val="0"/>
+          <w:iCs w:val="0"/>
+          <w:noProof/>
+          <w:sz w:val="24"/>
+          <w:szCs w:val="24"/>
+        </w:rPr>
+      </w:pPr>
+      <w:hyperlink w:anchor="_Toc174455372" w:history="1">
+        <w:r>
+          <w:rPr>
+            <w:rStyle w:val="Hyperlink"/>
+            <w:noProof/>
+          </w:rPr>
+          <w:t>LEDs</w:t>
+        </w:r>
+        <w:r>
+          <w:rPr>
+            <w:noProof/>
+            <w:webHidden/>
+          </w:rPr>
+          <w:tab/>
+        </w:r>
+        <w:r>
+          <w:rPr>
+            <w:noProof/>
+            <w:webHidden/>
+          </w:rPr>
+          <w:fldChar w:fldCharType="begin"/>
+        </w:r>
+        <w:r>
+          <w:rPr>
+            <w:noProof/>
+            <w:webHidden/>
+          </w:rPr>
+          <w:instrText xml:space="preserve"> PAGEREF _Toc174455372 \h </w:instrText>
+        </w:r>
+        <w:r>
+          <w:rPr>
+            <w:noProof/>
+            <w:webHidden/>
+          </w:rPr>
+        </w:r>
+        <w:r>
+          <w:rPr>
+            <w:noProof/>
+            <w:webHidden/>
+          </w:rPr>
+          <w:fldChar w:fldCharType="separate"/>
+        </w:r>
+        <w:r>
+          <w:rPr>
+            <w:noProof/>
+            <w:webHidden/>
+          </w:rPr>
+          <w:t>6</w:t>
+        </w:r>
+        <w:r>
+          <w:rPr>
+            <w:noProof/>
+            <w:webHidden/>
+          </w:rPr>
+          <w:fldChar w:fldCharType="end"/>
+        </w:r>
+      </w:hyperlink>
+    </w:p>
+    <w:p>
+      <w:pPr>
+        <w:pStyle w:val="TOC3"/>
+        <w:tabs>
+          <w:tab w:val="right" w:pos="9350"/>
+        </w:tabs>
+        <w:rPr>
+          <w:rFonts w:eastAsiaTheme="minorEastAsia"/>
+          <w:noProof/>
+          <w:sz w:val="24"/>
+          <w:szCs w:val="24"/>
+        </w:rPr>
+      </w:pPr>
+      <w:hyperlink w:anchor="_Toc174455373" w:history="1">
+        <w:r>
+          <w:rPr>
+            <w:rStyle w:val="Hyperlink"/>
+            <w:noProof/>
+          </w:rPr>
+          <w:t>Using LEDs on a Breadboard with 5VDC</w:t>
+        </w:r>
+        <w:r>
+          <w:rPr>
+            <w:noProof/>
+            <w:webHidden/>
+          </w:rPr>
+          <w:tab/>
+        </w:r>
+        <w:r>
+          <w:rPr>
+            <w:noProof/>
+            <w:webHidden/>
+          </w:rPr>
+          <w:fldChar w:fldCharType="begin"/>
+        </w:r>
+        <w:r>
+          <w:rPr>
+            <w:noProof/>
+            <w:webHidden/>
+          </w:rPr>
+          <w:instrText xml:space="preserve"> PAGEREF _Toc174455373 \h </w:instrText>
+        </w:r>
+        <w:r>
+          <w:rPr>
+            <w:noProof/>
+            <w:webHidden/>
+          </w:rPr>
+        </w:r>
+        <w:r>
+          <w:rPr>
+            <w:noProof/>
+            <w:webHidden/>
+          </w:rPr>
+          <w:fldChar w:fldCharType="separate"/>
+        </w:r>
+        <w:r>
+          <w:rPr>
+            <w:noProof/>
+            <w:webHidden/>
+          </w:rPr>
+          <w:t>6</w:t>
+        </w:r>
+        <w:r>
+          <w:rPr>
+            <w:noProof/>
+            <w:webHidden/>
+          </w:rPr>
+          <w:fldChar w:fldCharType="end"/>
+        </w:r>
+      </w:hyperlink>
+    </w:p>
+    <w:p>
+      <w:pPr>
+        <w:pStyle w:val="TOC3"/>
+        <w:tabs>
+          <w:tab w:val="right" w:pos="9350"/>
+        </w:tabs>
+        <w:rPr>
+          <w:rFonts w:eastAsiaTheme="minorEastAsia"/>
+          <w:noProof/>
+          <w:sz w:val="24"/>
+          <w:szCs w:val="24"/>
+        </w:rPr>
+      </w:pPr>
+      <w:hyperlink w:anchor="_Toc174455374" w:history="1">
+        <w:r>
+          <w:rPr>
+            <w:rStyle w:val="Hyperlink"/>
+            <w:noProof/>
+          </w:rPr>
+          <w:t>Recommended LED Types</w:t>
+        </w:r>
+        <w:r>
+          <w:rPr>
+            <w:noProof/>
+            <w:webHidden/>
+          </w:rPr>
+          <w:tab/>
+        </w:r>
+        <w:r>
+          <w:rPr>
+            <w:noProof/>
+            <w:webHidden/>
+          </w:rPr>
+          <w:fldChar w:fldCharType="begin"/>
+        </w:r>
+        <w:r>
+          <w:rPr>
+            <w:noProof/>
+            <w:webHidden/>
+          </w:rPr>
+          <w:instrText xml:space="preserve"> PAGEREF _Toc174455374 \h </w:instrText>
+        </w:r>
+        <w:r>
+          <w:rPr>
+            <w:noProof/>
+            <w:webHidden/>
+          </w:rPr>
+        </w:r>
+        <w:r>
+          <w:rPr>
+            <w:noProof/>
+            <w:webHidden/>
+          </w:rPr>
+          <w:fldChar w:fldCharType="separate"/>
+        </w:r>
+        <w:r>
+          <w:rPr>
+            <w:noProof/>
+            <w:webHidden/>
+          </w:rPr>
+          <w:t>6</w:t>
+        </w:r>
+        <w:r>
+          <w:rPr>
+            <w:noProof/>
+            <w:webHidden/>
+          </w:rPr>
+          <w:fldChar w:fldCharType="end"/>
+        </w:r>
+      </w:hyperlink>
+    </w:p>
+    <w:p>
+      <w:pPr>
+        <w:pStyle w:val="TOC1"/>
+        <w:tabs>
+          <w:tab w:val="right" w:pos="9350"/>
+        </w:tabs>
+        <w:rPr>
+          <w:rFonts w:eastAsiaTheme="minorEastAsia"/>
+          <w:b w:val="0"/>
+          <w:bCs w:val="0"/>
+          <w:noProof/>
+          <w:sz w:val="24"/>
+          <w:szCs w:val="24"/>
+        </w:rPr>
+      </w:pPr>
+      <w:hyperlink w:anchor="_Toc174455375" w:history="1">
+        <w:r>
+          <w:rPr>
+            <w:rStyle w:val="Hyperlink"/>
+            <w:noProof/>
+          </w:rPr>
+          <w:t>Software Design</w:t>
+        </w:r>
+        <w:r>
+          <w:rPr>
+            <w:noProof/>
+            <w:webHidden/>
+          </w:rPr>
+          <w:tab/>
+        </w:r>
+        <w:r>
+          <w:rPr>
+            <w:noProof/>
+            <w:webHidden/>
+          </w:rPr>
+          <w:fldChar w:fldCharType="begin"/>
+        </w:r>
+        <w:r>
+          <w:rPr>
+            <w:noProof/>
+            <w:webHidden/>
+          </w:rPr>
+          <w:instrText xml:space="preserve"> PAGEREF _Toc174455375 \h </w:instrText>
+        </w:r>
+        <w:r>
+          <w:rPr>
+            <w:noProof/>
+            <w:webHidden/>
+          </w:rPr>
+        </w:r>
+        <w:r>
+          <w:rPr>
+            <w:noProof/>
+            <w:webHidden/>
+          </w:rPr>
+          <w:fldChar w:fldCharType="separate"/>
+        </w:r>
+        <w:r>
+          <w:rPr>
+            <w:noProof/>
+            <w:webHidden/>
+          </w:rPr>
+          <w:t>7</w:t>
+        </w:r>
+        <w:r>
+          <w:rPr>
+            <w:noProof/>
+            <w:webHidden/>
+          </w:rPr>
+          <w:fldChar w:fldCharType="end"/>
+        </w:r>
+      </w:hyperlink>
+    </w:p>
+    <w:p>
+      <w:pPr>
+        <w:pStyle w:val="TOC2"/>
+        <w:tabs>
+          <w:tab w:val="right" w:pos="9350"/>
+        </w:tabs>
+        <w:rPr>
+          <w:rFonts w:eastAsiaTheme="minorEastAsia"/>
+          <w:i w:val="0"/>
+          <w:iCs w:val="0"/>
+          <w:noProof/>
+          <w:sz w:val="24"/>
+          <w:szCs w:val="24"/>
+        </w:rPr>
+      </w:pPr>
+      <w:hyperlink w:anchor="_Toc174455376" w:history="1">
+        <w:r>
+          <w:rPr>
+            <w:rStyle w:val="Hyperlink"/>
+            <w:noProof/>
+          </w:rPr>
+          <w:t>iPhone – Arduino Interface</w:t>
+        </w:r>
+        <w:r>
+          <w:rPr>
+            <w:noProof/>
+            <w:webHidden/>
+          </w:rPr>
+          <w:tab/>
+        </w:r>
+        <w:r>
+          <w:rPr>
+            <w:noProof/>
+            <w:webHidden/>
+          </w:rPr>
+          <w:fldChar w:fldCharType="begin"/>
+        </w:r>
+        <w:r>
+          <w:rPr>
+            <w:noProof/>
+            <w:webHidden/>
+          </w:rPr>
+          <w:instrText xml:space="preserve"> PAGEREF _Toc174455376 \h </w:instrText>
+        </w:r>
+        <w:r>
+          <w:rPr>
+            <w:noProof/>
+            <w:webHidden/>
+          </w:rPr>
+        </w:r>
+        <w:r>
+          <w:rPr>
+            <w:noProof/>
+            <w:webHidden/>
+          </w:rPr>
+          <w:fldChar w:fldCharType="separate"/>
+        </w:r>
+        <w:r>
+          <w:rPr>
+            <w:noProof/>
+            <w:webHidden/>
+          </w:rPr>
+          <w:t>7</w:t>
+        </w:r>
+        <w:r>
+          <w:rPr>
+            <w:noProof/>
+            <w:webHidden/>
+          </w:rPr>
+          <w:fldChar w:fldCharType="end"/>
+        </w:r>
+      </w:hyperlink>
+    </w:p>
+    <w:p>
+      <w:pPr>
+        <w:pStyle w:val="TOC1"/>
+        <w:tabs>
+          <w:tab w:val="right" w:pos="9350"/>
+        </w:tabs>
+        <w:rPr>
+          <w:rFonts w:eastAsiaTheme="minorEastAsia"/>
+          <w:b w:val="0"/>
+          <w:bCs w:val="0"/>
+          <w:noProof/>
+          <w:sz w:val="24"/>
+          <w:szCs w:val="24"/>
+        </w:rPr>
+      </w:pPr>
+      <w:hyperlink w:anchor="_Toc174455377" w:history="1">
+        <w:r>
+          <w:rPr>
+            <w:rStyle w:val="Hyperlink"/>
+            <w:noProof/>
+          </w:rPr>
+          <w:t>Irrigation Pump</w:t>
+        </w:r>
+        <w:r>
+          <w:rPr>
+            <w:noProof/>
+            <w:webHidden/>
+          </w:rPr>
+          <w:tab/>
+        </w:r>
+        <w:r>
+          <w:rPr>
+            <w:noProof/>
+            <w:webHidden/>
+          </w:rPr>
+          <w:fldChar w:fldCharType="begin"/>
+        </w:r>
+        <w:r>
+          <w:rPr>
+            <w:noProof/>
+            <w:webHidden/>
+          </w:rPr>
+          <w:instrText xml:space="preserve"> PAGEREF _Toc174455377 \h </w:instrText>
+        </w:r>
+        <w:r>
+          <w:rPr>
+            <w:noProof/>
+            <w:webHidden/>
+          </w:rPr>
+        </w:r>
+        <w:r>
+          <w:rPr>
+            <w:noProof/>
+            <w:webHidden/>
+          </w:rPr>
+          <w:fldChar w:fldCharType="separate"/>
+        </w:r>
+        <w:r>
+          <w:rPr>
+            <w:noProof/>
+            <w:webHidden/>
+          </w:rPr>
+          <w:t>8</w:t>
+        </w:r>
+        <w:r>
+          <w:rPr>
+            <w:noProof/>
+            <w:webHidden/>
+          </w:rPr>
+          <w:fldChar w:fldCharType="end"/>
+        </w:r>
+      </w:hyperlink>
+    </w:p>
+    <w:p>
+      <w:pPr>
+        <w:pStyle w:val="TOC1"/>
+        <w:tabs>
+          <w:tab w:val="right" w:pos="9350"/>
+        </w:tabs>
+        <w:rPr>
+          <w:rFonts w:eastAsiaTheme="minorEastAsia"/>
+          <w:b w:val="0"/>
+          <w:bCs w:val="0"/>
+          <w:noProof/>
+          <w:sz w:val="24"/>
+          <w:szCs w:val="24"/>
+        </w:rPr>
+      </w:pPr>
+      <w:hyperlink w:anchor="_Toc174455378" w:history="1">
+        <w:r>
+          <w:rPr>
+            <w:rStyle w:val="Hyperlink"/>
+            <w:noProof/>
+          </w:rPr>
+          <w:t>This is a heading</w:t>
+        </w:r>
+        <w:r>
+          <w:rPr>
+            <w:noProof/>
+            <w:webHidden/>
+          </w:rPr>
+          <w:tab/>
+        </w:r>
+        <w:r>
+          <w:rPr>
+            <w:noProof/>
+            <w:webHidden/>
+          </w:rPr>
+          <w:fldChar w:fldCharType="begin"/>
+        </w:r>
+        <w:r>
+          <w:rPr>
+            <w:noProof/>
+            <w:webHidden/>
+          </w:rPr>
+          <w:instrText xml:space="preserve"> PAGEREF _Toc174455378 \h </w:instrText>
+        </w:r>
+        <w:r>
+          <w:rPr>
+            <w:noProof/>
+            <w:webHidden/>
+          </w:rPr>
+        </w:r>
+        <w:r>
+          <w:rPr>
+            <w:noProof/>
+            <w:webHidden/>
+          </w:rPr>
+          <w:fldChar w:fldCharType="separate"/>
+        </w:r>
+        <w:r>
+          <w:rPr>
+            <w:noProof/>
+            <w:webHidden/>
+          </w:rPr>
+          <w:t>8</w:t>
+        </w:r>
+        <w:r>
+          <w:rPr>
+            <w:noProof/>
+            <w:webHidden/>
+          </w:rPr>
+          <w:fldChar w:fldCharType="end"/>
+        </w:r>
+      </w:hyperlink>
+    </w:p>
+    <w:p>
+      <w:r>
+        <w:rPr>
+          <w:b/>
+          <w:bCs/>
+          <w:sz w:val="20"/>
+          <w:szCs w:val="20"/>
+        </w:rPr>
+        <w:fldChar w:fldCharType="end"/>
+      </w:r>
+      <w:r>
+        <w:br w:type="page"/>
+      </w:r>
+    </w:p>
     <w:p/>
     <w:p>
       <w:pPr>
         <w:pStyle w:val="Heading1"/>
       </w:pPr>
+      <w:bookmarkStart w:id="1" w:name="_Toc174455369"/>
       <w:r>
         <w:t>Hardware Design</w:t>
       </w:r>
+      <w:bookmarkEnd w:id="1"/>
     </w:p>
     <w:p>
       <w:r>
@@ -256,7 +1115,7 @@
                           <pic:cNvPicPr/>
                         </pic:nvPicPr>
                         <pic:blipFill>
-                          <a:blip r:embed="rId9">
+                          <a:blip r:embed="rId10">
                             <a:extLst>
                               <a:ext uri="{28A0092B-C50C-407E-A947-70E740481C1C}">
                                 <a14:useLocalDpi xmlns:a14="http://schemas.microsoft.com/office/drawing/2010/main" val="0"/>
@@ -317,11 +1176,12 @@
     </w:p>
     <w:p>
       <w:pPr>
-        <w:pStyle w:val="Heading3"/>
+        <w:pStyle w:val="Heading2"/>
         <w:rPr>
           <w:rFonts w:eastAsiaTheme="minorHAnsi"/>
         </w:rPr>
       </w:pPr>
+      <w:bookmarkStart w:id="2" w:name="_Toc174455370"/>
       <w:r>
         <w:rPr>
           <w:rFonts w:eastAsiaTheme="minorHAnsi"/>
@@ -329,60 +1189,28 @@
         <w:lastRenderedPageBreak/>
         <w:t>Relay</w:t>
       </w:r>
-    </w:p>
-    <w:p>
-      <w:pPr>
-        <w:pStyle w:val="Heading3"/>
-        <w:rPr>
-          <w:rFonts w:eastAsiaTheme="minorHAnsi" w:cstheme="minorBidi"/>
-          <w:color w:val="auto"/>
-          <w:sz w:val="24"/>
-          <w:szCs w:val="24"/>
-        </w:rPr>
-      </w:pPr>
-      <w:r>
-        <w:rPr>
-          <w:rFonts w:eastAsiaTheme="minorHAnsi" w:cstheme="minorBidi"/>
-          <w:color w:val="auto"/>
-          <w:sz w:val="24"/>
-          <w:szCs w:val="24"/>
-        </w:rPr>
+      <w:bookmarkEnd w:id="2"/>
+    </w:p>
+    <w:p>
+      <w:r>
         <w:t>The relay (</w:t>
       </w:r>
       <w:r>
         <w:rPr>
-          <w:rFonts w:eastAsiaTheme="minorHAnsi" w:cstheme="minorBidi" w:hint="cs"/>
-          <w:color w:val="auto"/>
-          <w:sz w:val="24"/>
-          <w:szCs w:val="24"/>
+          <w:rFonts w:hint="cs"/>
         </w:rPr>
         <w:t>YWBL-WH Relay Module One Way 30A Optocoupler Isolation Relay Module High Power</w:t>
       </w:r>
       <w:r>
-        <w:rPr>
-          <w:rFonts w:eastAsiaTheme="minorHAnsi" w:cstheme="minorBidi"/>
-          <w:color w:val="auto"/>
-          <w:sz w:val="24"/>
-          <w:szCs w:val="24"/>
-        </w:rPr>
         <w:t xml:space="preserve"> </w:t>
       </w:r>
       <w:r>
         <w:rPr>
-          <w:rFonts w:eastAsiaTheme="minorHAnsi" w:cstheme="minorBidi" w:hint="cs"/>
-          <w:color w:val="auto"/>
-          <w:sz w:val="24"/>
-          <w:szCs w:val="24"/>
+          <w:rFonts w:hint="cs"/>
         </w:rPr>
         <w:t>Relay</w:t>
       </w:r>
       <w:r>
-        <w:rPr>
-          <w:rFonts w:eastAsiaTheme="minorHAnsi" w:cstheme="minorBidi"/>
-          <w:color w:val="auto"/>
-          <w:sz w:val="24"/>
-          <w:szCs w:val="24"/>
-        </w:rPr>
         <w:t>) exhibits the following behavior:</w:t>
       </w:r>
     </w:p>
@@ -489,45 +1317,113 @@
       </w:r>
     </w:p>
     <w:p>
+      <w:r>
+        <w:br w:type="page"/>
+      </w:r>
+    </w:p>
+    <w:p>
+      <w:pPr>
+        <w:pStyle w:val="Heading2"/>
+        <w:rPr>
+          <w:rFonts w:eastAsiaTheme="minorHAnsi"/>
+        </w:rPr>
+      </w:pPr>
+      <w:bookmarkStart w:id="3" w:name="_Toc174455371"/>
+      <w:r>
+        <w:rPr>
+          <w:rFonts w:eastAsiaTheme="minorHAnsi"/>
+        </w:rPr>
+        <w:lastRenderedPageBreak/>
+        <w:t>Switching Power Supply</w:t>
+      </w:r>
+      <w:bookmarkEnd w:id="3"/>
+    </w:p>
+    <w:p/>
+    <w:p>
+      <w:pPr>
+        <w:rPr>
+          <w:rFonts w:eastAsiaTheme="majorEastAsia" w:cstheme="majorBidi"/>
+          <w:color w:val="0F4761" w:themeColor="accent1" w:themeShade="BF"/>
+          <w:sz w:val="28"/>
+          <w:szCs w:val="28"/>
+        </w:rPr>
+      </w:pPr>
+      <w:r>
+        <w:br w:type="page"/>
+      </w:r>
+    </w:p>
+    <w:p>
+      <w:pPr>
+        <w:pStyle w:val="Heading2"/>
+      </w:pPr>
+      <w:bookmarkStart w:id="4" w:name="_Toc174455372"/>
+      <w:r>
+        <w:lastRenderedPageBreak/>
+        <w:t>LEDs</w:t>
+      </w:r>
+      <w:bookmarkEnd w:id="4"/>
+    </w:p>
+    <w:p>
+      <w:r>
+        <w:t>Three LEDs will be used to denote the following conditions:</w:t>
+      </w:r>
+    </w:p>
+    <w:p/>
+    <w:p>
       <w:pPr>
         <w:pStyle w:val="Heading3"/>
-        <w:rPr>
-          <w:rFonts w:eastAsiaTheme="minorHAnsi" w:cstheme="minorBidi"/>
-          <w:color w:val="auto"/>
-          <w:sz w:val="24"/>
-          <w:szCs w:val="24"/>
-        </w:rPr>
-      </w:pPr>
-    </w:p>
-    <w:p/>
-    <w:p>
-      <w:pPr>
-        <w:pStyle w:val="Heading3"/>
-      </w:pPr>
-      <w:r>
-        <w:t>LEDs</w:t>
-      </w:r>
-    </w:p>
-    <w:p>
-      <w:r>
-        <w:t>Three LEDs will be used to denote the following conditions:</w:t>
-      </w:r>
-    </w:p>
-    <w:p/>
-    <w:p/>
-    <w:p>
-      <w:r>
-        <w:br w:type="page"/>
-      </w:r>
-    </w:p>
-    <w:p>
-      <w:pPr>
-        <w:pStyle w:val="Heading3"/>
-      </w:pPr>
-      <w:r>
-        <w:lastRenderedPageBreak/>
+      </w:pPr>
+      <w:bookmarkStart w:id="5" w:name="_Toc174455373"/>
+      <w:r>
         <w:t>Using LEDs on a Breadboard with 5VDC</w:t>
       </w:r>
+      <w:bookmarkEnd w:id="5"/>
+    </w:p>
+    <w:p>
+      <w:pPr>
+        <w:pStyle w:val="Heading4"/>
+      </w:pPr>
+      <w:r>
+        <w:t>Possible Use Cases</w:t>
+      </w:r>
+    </w:p>
+    <w:p>
+      <w:pPr>
+        <w:pStyle w:val="ListParagraph"/>
+        <w:numPr>
+          <w:ilvl w:val="0"/>
+          <w:numId w:val="6"/>
+        </w:numPr>
+      </w:pPr>
+      <w:r>
+        <w:t>Waiting for serial port to connect</w:t>
+      </w:r>
+    </w:p>
+    <w:p>
+      <w:pPr>
+        <w:pStyle w:val="ListParagraph"/>
+        <w:numPr>
+          <w:ilvl w:val="0"/>
+          <w:numId w:val="6"/>
+        </w:numPr>
+      </w:pPr>
+      <w:r>
+        <w:t xml:space="preserve">Waiting to connect to </w:t>
+      </w:r>
+      <w:proofErr w:type="spellStart"/>
+      <w:r>
+        <w:t>WiFi</w:t>
+      </w:r>
+      <w:proofErr w:type="spellEnd"/>
+    </w:p>
+    <w:p>
+      <w:pPr>
+        <w:pStyle w:val="ListParagraph"/>
+        <w:numPr>
+          <w:ilvl w:val="0"/>
+          <w:numId w:val="6"/>
+        </w:numPr>
+      </w:pPr>
     </w:p>
     <w:p>
       <w:pPr>
@@ -558,28 +1454,7 @@
           <w:rStyle w:val="katex-mathml"/>
           <w:rFonts w:eastAsiaTheme="majorEastAsia"/>
         </w:rPr>
-        <w:t>R</w:t>
-      </w:r>
-      <w:r>
-        <w:rPr>
-          <w:rStyle w:val="katex-mathml"/>
-          <w:rFonts w:eastAsiaTheme="majorEastAsia"/>
-        </w:rPr>
-        <w:t xml:space="preserve"> </w:t>
-      </w:r>
-      <w:r>
-        <w:rPr>
-          <w:rStyle w:val="katex-mathml"/>
-          <w:rFonts w:eastAsiaTheme="majorEastAsia"/>
-        </w:rPr>
-        <w:t>=</w:t>
-      </w:r>
-      <w:r>
-        <w:rPr>
-          <w:rStyle w:val="katex-mathml"/>
-          <w:rFonts w:eastAsiaTheme="majorEastAsia"/>
-        </w:rPr>
-        <w:t xml:space="preserve"> (</w:t>
+        <w:t>R = (</w:t>
       </w:r>
       <w:proofErr w:type="spellStart"/>
       <w:r>
@@ -626,14 +1501,7 @@
           <w:rStyle w:val="katex-mathml"/>
           <w:rFonts w:eastAsiaTheme="majorEastAsia"/>
         </w:rPr>
-        <w:t xml:space="preserve">) / </w:t>
-      </w:r>
-      <w:r>
-        <w:rPr>
-          <w:rStyle w:val="katex-mathml"/>
-          <w:rFonts w:eastAsiaTheme="majorEastAsia"/>
-        </w:rPr>
-        <w:t>I</w:t>
+        <w:t>) / I</w:t>
       </w:r>
       <w:r>
         <w:rPr>
@@ -949,9 +1817,11 @@
       <w:pPr>
         <w:pStyle w:val="Heading3"/>
       </w:pPr>
+      <w:bookmarkStart w:id="6" w:name="_Toc174455374"/>
       <w:r>
         <w:t>Recommended LED Types</w:t>
       </w:r>
+      <w:bookmarkEnd w:id="6"/>
     </w:p>
     <w:p>
       <w:pPr>
@@ -1026,10 +1896,12 @@
       <w:pPr>
         <w:pStyle w:val="Heading1"/>
       </w:pPr>
+      <w:bookmarkStart w:id="7" w:name="_Toc174455375"/>
       <w:r>
         <w:lastRenderedPageBreak/>
         <w:t>Software Design</w:t>
       </w:r>
+      <w:bookmarkEnd w:id="7"/>
     </w:p>
     <w:p>
       <w:r>
@@ -1060,14 +1932,78 @@
     <w:p/>
     <w:p>
       <w:pPr>
-        <w:rPr>
-          <w:rFonts w:asciiTheme="majorHAnsi" w:eastAsiaTheme="majorEastAsia" w:hAnsiTheme="majorHAnsi" w:cstheme="majorBidi"/>
-          <w:color w:val="0F4761" w:themeColor="accent1" w:themeShade="BF"/>
+        <w:pStyle w:val="Heading2"/>
+      </w:pPr>
+      <w:bookmarkStart w:id="8" w:name="_Toc174455376"/>
+      <w:r>
+        <w:t>iPhone – Arduino Interface</w:t>
+      </w:r>
+      <w:bookmarkEnd w:id="8"/>
+    </w:p>
+    <w:p>
+      <w:pPr>
+        <w:pStyle w:val="ListParagraph"/>
+        <w:numPr>
+          <w:ilvl w:val="0"/>
+          <w:numId w:val="9"/>
+        </w:numPr>
+        <w:rPr>
           <w:sz w:val="40"/>
           <w:szCs w:val="40"/>
         </w:rPr>
       </w:pPr>
       <w:r>
+        <w:t>Use HTTP protocol</w:t>
+      </w:r>
+    </w:p>
+    <w:p>
+      <w:pPr>
+        <w:pStyle w:val="ListParagraph"/>
+        <w:numPr>
+          <w:ilvl w:val="0"/>
+          <w:numId w:val="9"/>
+        </w:numPr>
+        <w:rPr>
+          <w:sz w:val="40"/>
+          <w:szCs w:val="40"/>
+        </w:rPr>
+      </w:pPr>
+      <w:r>
+        <w:t>Use GET for ON, OFF, etc.</w:t>
+      </w:r>
+    </w:p>
+    <w:p>
+      <w:pPr>
+        <w:pStyle w:val="ListParagraph"/>
+        <w:numPr>
+          <w:ilvl w:val="0"/>
+          <w:numId w:val="9"/>
+        </w:numPr>
+        <w:rPr>
+          <w:sz w:val="40"/>
+          <w:szCs w:val="40"/>
+        </w:rPr>
+      </w:pPr>
+      <w:r>
+        <w:t>Use POST to change parameters (zones, duration, current time, etc.)</w:t>
+      </w:r>
+    </w:p>
+    <w:p>
+      <w:pPr>
+        <w:pStyle w:val="ListParagraph"/>
+        <w:numPr>
+          <w:ilvl w:val="0"/>
+          <w:numId w:val="9"/>
+        </w:numPr>
+        <w:rPr>
+          <w:sz w:val="40"/>
+          <w:szCs w:val="40"/>
+        </w:rPr>
+      </w:pPr>
+      <w:r>
+        <w:t>XXX</w:t>
+      </w:r>
+      <w:r>
         <w:br w:type="page"/>
       </w:r>
     </w:p>
@@ -1075,96 +2011,65 @@
       <w:pPr>
         <w:pStyle w:val="Heading1"/>
       </w:pPr>
+      <w:bookmarkStart w:id="9" w:name="_Toc174455377"/>
       <w:r>
         <w:lastRenderedPageBreak/>
         <w:t>Irrigation Pump</w:t>
       </w:r>
-    </w:p>
+      <w:bookmarkEnd w:id="9"/>
+    </w:p>
+    <w:p>
+      <w:r>
+        <w:t xml:space="preserve">The pump is a </w:t>
+      </w:r>
+      <w:r>
+        <w:t xml:space="preserve">Pentair </w:t>
+      </w:r>
+      <w:proofErr w:type="spellStart"/>
+      <w:r>
+        <w:t>Flotec</w:t>
+      </w:r>
+      <w:proofErr w:type="spellEnd"/>
+      <w:r>
+        <w:t xml:space="preserve"> FP5172 1.5 HP Thermoplastic Sprinkler Pump</w:t>
+      </w:r>
+    </w:p>
+    <w:p>
+      <w:r>
+        <w:t>(</w:t>
+      </w:r>
+      <w:hyperlink r:id="rId11" w:history="1">
+        <w:r>
+          <w:rPr>
+            <w:rStyle w:val="Hyperlink"/>
+          </w:rPr>
+          <w:t>https://www.pentair.com/en-us/products/residential/water-supply-disposal/water-supply-pumps/pentair-flotec-fp5172-thermoplastic-sprinkler-pump-1-5-hp.html</w:t>
+        </w:r>
+      </w:hyperlink>
+      <w:r>
+        <w:t>).</w:t>
+      </w:r>
+    </w:p>
+    <w:p/>
+    <w:p>
+      <w:r>
+        <w:t xml:space="preserve">Nameplate Values:  1½ HP; 230 </w:t>
+      </w:r>
+      <w:proofErr w:type="gramStart"/>
+      <w:r>
+        <w:t>VAC</w:t>
+      </w:r>
+      <w:proofErr w:type="gramEnd"/>
+      <w:r>
+        <w:t>; 9.95A; 1 PH; 60 Hz; 3450RPM</w:t>
+      </w:r>
+    </w:p>
+    <w:p/>
     <w:p>
       <w:pPr>
         <w:pStyle w:val="Heading1"/>
-        <w:shd w:val="clear" w:color="auto" w:fill="FFFFFF"/>
-        <w:rPr>
-          <w:rFonts w:asciiTheme="minorHAnsi" w:eastAsiaTheme="minorHAnsi" w:hAnsiTheme="minorHAnsi" w:cstheme="minorBidi"/>
-          <w:color w:val="auto"/>
-          <w:sz w:val="24"/>
-          <w:szCs w:val="24"/>
-        </w:rPr>
-      </w:pPr>
-      <w:r>
-        <w:rPr>
-          <w:rFonts w:asciiTheme="minorHAnsi" w:eastAsiaTheme="minorHAnsi" w:hAnsiTheme="minorHAnsi" w:cstheme="minorBidi"/>
-          <w:color w:val="auto"/>
-          <w:sz w:val="24"/>
-          <w:szCs w:val="24"/>
-        </w:rPr>
-        <w:t xml:space="preserve">The pump is a </w:t>
-      </w:r>
-      <w:r>
-        <w:rPr>
-          <w:rFonts w:asciiTheme="minorHAnsi" w:eastAsiaTheme="minorHAnsi" w:hAnsiTheme="minorHAnsi" w:cstheme="minorBidi"/>
-          <w:color w:val="auto"/>
-          <w:sz w:val="24"/>
-          <w:szCs w:val="24"/>
-        </w:rPr>
-        <w:t xml:space="preserve">Pentair </w:t>
-      </w:r>
-      <w:proofErr w:type="spellStart"/>
-      <w:r>
-        <w:rPr>
-          <w:rFonts w:asciiTheme="minorHAnsi" w:eastAsiaTheme="minorHAnsi" w:hAnsiTheme="minorHAnsi" w:cstheme="minorBidi"/>
-          <w:color w:val="auto"/>
-          <w:sz w:val="24"/>
-          <w:szCs w:val="24"/>
-        </w:rPr>
-        <w:t>Flotec</w:t>
-      </w:r>
-      <w:proofErr w:type="spellEnd"/>
-      <w:r>
-        <w:rPr>
-          <w:rFonts w:asciiTheme="minorHAnsi" w:eastAsiaTheme="minorHAnsi" w:hAnsiTheme="minorHAnsi" w:cstheme="minorBidi"/>
-          <w:color w:val="auto"/>
-          <w:sz w:val="24"/>
-          <w:szCs w:val="24"/>
-        </w:rPr>
-        <w:t xml:space="preserve"> FP5172 1.5 HP Thermoplastic Sprinkler Pump</w:t>
-      </w:r>
-    </w:p>
-    <w:p>
-      <w:r>
-        <w:t>(</w:t>
-      </w:r>
-      <w:hyperlink r:id="rId10" w:history="1">
-        <w:r>
-          <w:rPr>
-            <w:rStyle w:val="Hyperlink"/>
-          </w:rPr>
-          <w:t>https://www.pentair.com/en-us/products/residential/water-supply-disposal/water-supply-pumps/pentair-flotec-fp5172-thermoplastic-sprinkler-pump-1-5-hp.html</w:t>
-        </w:r>
-      </w:hyperlink>
-      <w:r>
-        <w:t>).</w:t>
-      </w:r>
-    </w:p>
-    <w:p/>
-    <w:p>
-      <w:r>
-        <w:t xml:space="preserve">Nameplate Values:  1½ HP; 230 </w:t>
-      </w:r>
-      <w:proofErr w:type="gramStart"/>
-      <w:r>
-        <w:t>VAC</w:t>
-      </w:r>
-      <w:proofErr w:type="gramEnd"/>
-      <w:r>
-        <w:t>; 9.95A; 1 PH; 60 Hz; 3450RPM</w:t>
-      </w:r>
-    </w:p>
-    <w:p/>
-    <w:p>
-      <w:pPr>
-        <w:pStyle w:val="Heading1"/>
-      </w:pPr>
+      </w:pPr>
+      <w:bookmarkStart w:id="10" w:name="_Toc174455378"/>
       <w:r>
         <w:t>This</w:t>
       </w:r>
@@ -1180,6 +2085,7 @@
       <w:r>
         <w:t>a heading</w:t>
       </w:r>
+      <w:bookmarkEnd w:id="10"/>
     </w:p>
     <w:p/>
     <w:sectPr>
@@ -1308,6 +2214,119 @@
     </w:lvl>
   </w:abstractNum>
   <w:abstractNum w:abstractNumId="1" w15:restartNumberingAfterBreak="0">
+    <w:nsid w:val="125E4E44"/>
+    <w:multiLevelType w:val="hybridMultilevel"/>
+    <w:tmpl w:val="A9C0DBF2"/>
+    <w:lvl w:ilvl="0" w:tplc="04090001">
+      <w:start w:val="1"/>
+      <w:numFmt w:val="bullet"/>
+      <w:lvlText w:val=""/>
+      <w:lvlJc w:val="left"/>
+      <w:pPr>
+        <w:ind w:left="360" w:hanging="360"/>
+      </w:pPr>
+      <w:rPr>
+        <w:rFonts w:ascii="Symbol" w:hAnsi="Symbol" w:hint="default"/>
+      </w:rPr>
+    </w:lvl>
+    <w:lvl w:ilvl="1" w:tplc="04090003" w:tentative="1">
+      <w:start w:val="1"/>
+      <w:numFmt w:val="bullet"/>
+      <w:lvlText w:val="o"/>
+      <w:lvlJc w:val="left"/>
+      <w:pPr>
+        <w:ind w:left="1080" w:hanging="360"/>
+      </w:pPr>
+      <w:rPr>
+        <w:rFonts w:ascii="Courier New" w:hAnsi="Courier New" w:cs="Courier New" w:hint="default"/>
+      </w:rPr>
+    </w:lvl>
+    <w:lvl w:ilvl="2" w:tplc="04090005" w:tentative="1">
+      <w:start w:val="1"/>
+      <w:numFmt w:val="bullet"/>
+      <w:lvlText w:val=""/>
+      <w:lvlJc w:val="left"/>
+      <w:pPr>
+        <w:ind w:left="1800" w:hanging="360"/>
+      </w:pPr>
+      <w:rPr>
+        <w:rFonts w:ascii="Wingdings" w:hAnsi="Wingdings" w:hint="default"/>
+      </w:rPr>
+    </w:lvl>
+    <w:lvl w:ilvl="3" w:tplc="04090001" w:tentative="1">
+      <w:start w:val="1"/>
+      <w:numFmt w:val="bullet"/>
+      <w:lvlText w:val=""/>
+      <w:lvlJc w:val="left"/>
+      <w:pPr>
+        <w:ind w:left="2520" w:hanging="360"/>
+      </w:pPr>
+      <w:rPr>
+        <w:rFonts w:ascii="Symbol" w:hAnsi="Symbol" w:hint="default"/>
+      </w:rPr>
+    </w:lvl>
+    <w:lvl w:ilvl="4" w:tplc="04090003" w:tentative="1">
+      <w:start w:val="1"/>
+      <w:numFmt w:val="bullet"/>
+      <w:lvlText w:val="o"/>
+      <w:lvlJc w:val="left"/>
+      <w:pPr>
+        <w:ind w:left="3240" w:hanging="360"/>
+      </w:pPr>
+      <w:rPr>
+        <w:rFonts w:ascii="Courier New" w:hAnsi="Courier New" w:cs="Courier New" w:hint="default"/>
+      </w:rPr>
+    </w:lvl>
+    <w:lvl w:ilvl="5" w:tplc="04090005" w:tentative="1">
+      <w:start w:val="1"/>
+      <w:numFmt w:val="bullet"/>
+      <w:lvlText w:val=""/>
+      <w:lvlJc w:val="left"/>
+      <w:pPr>
+        <w:ind w:left="3960" w:hanging="360"/>
+      </w:pPr>
+      <w:rPr>
+        <w:rFonts w:ascii="Wingdings" w:hAnsi="Wingdings" w:hint="default"/>
+      </w:rPr>
+    </w:lvl>
+    <w:lvl w:ilvl="6" w:tplc="04090001" w:tentative="1">
+      <w:start w:val="1"/>
+      <w:numFmt w:val="bullet"/>
+      <w:lvlText w:val=""/>
+      <w:lvlJc w:val="left"/>
+      <w:pPr>
+        <w:ind w:left="4680" w:hanging="360"/>
+      </w:pPr>
+      <w:rPr>
+        <w:rFonts w:ascii="Symbol" w:hAnsi="Symbol" w:hint="default"/>
+      </w:rPr>
+    </w:lvl>
+    <w:lvl w:ilvl="7" w:tplc="04090003" w:tentative="1">
+      <w:start w:val="1"/>
+      <w:numFmt w:val="bullet"/>
+      <w:lvlText w:val="o"/>
+      <w:lvlJc w:val="left"/>
+      <w:pPr>
+        <w:ind w:left="5400" w:hanging="360"/>
+      </w:pPr>
+      <w:rPr>
+        <w:rFonts w:ascii="Courier New" w:hAnsi="Courier New" w:cs="Courier New" w:hint="default"/>
+      </w:rPr>
+    </w:lvl>
+    <w:lvl w:ilvl="8" w:tplc="04090005" w:tentative="1">
+      <w:start w:val="1"/>
+      <w:numFmt w:val="bullet"/>
+      <w:lvlText w:val=""/>
+      <w:lvlJc w:val="left"/>
+      <w:pPr>
+        <w:ind w:left="6120" w:hanging="360"/>
+      </w:pPr>
+      <w:rPr>
+        <w:rFonts w:ascii="Wingdings" w:hAnsi="Wingdings" w:hint="default"/>
+      </w:rPr>
+    </w:lvl>
+  </w:abstractNum>
+  <w:abstractNum w:abstractNumId="2" w15:restartNumberingAfterBreak="0">
     <w:nsid w:val="15F74917"/>
     <w:multiLevelType w:val="multilevel"/>
     <w:tmpl w:val="6BAE72DC"/>
@@ -1420,7 +2439,7 @@
       </w:pPr>
     </w:lvl>
   </w:abstractNum>
-  <w:abstractNum w:abstractNumId="2" w15:restartNumberingAfterBreak="0">
+  <w:abstractNum w:abstractNumId="3" w15:restartNumberingAfterBreak="0">
     <w:nsid w:val="25526DAA"/>
     <w:multiLevelType w:val="multilevel"/>
     <w:tmpl w:val="E70667AA"/>
@@ -1569,7 +2588,233 @@
       </w:rPr>
     </w:lvl>
   </w:abstractNum>
-  <w:abstractNum w:abstractNumId="3" w15:restartNumberingAfterBreak="0">
+  <w:abstractNum w:abstractNumId="4" w15:restartNumberingAfterBreak="0">
+    <w:nsid w:val="293C144F"/>
+    <w:multiLevelType w:val="hybridMultilevel"/>
+    <w:tmpl w:val="9FA649EA"/>
+    <w:lvl w:ilvl="0" w:tplc="04090001">
+      <w:start w:val="1"/>
+      <w:numFmt w:val="bullet"/>
+      <w:lvlText w:val=""/>
+      <w:lvlJc w:val="left"/>
+      <w:pPr>
+        <w:ind w:left="3240" w:hanging="360"/>
+      </w:pPr>
+      <w:rPr>
+        <w:rFonts w:ascii="Symbol" w:hAnsi="Symbol" w:hint="default"/>
+      </w:rPr>
+    </w:lvl>
+    <w:lvl w:ilvl="1" w:tplc="04090003" w:tentative="1">
+      <w:start w:val="1"/>
+      <w:numFmt w:val="bullet"/>
+      <w:lvlText w:val="o"/>
+      <w:lvlJc w:val="left"/>
+      <w:pPr>
+        <w:ind w:left="3960" w:hanging="360"/>
+      </w:pPr>
+      <w:rPr>
+        <w:rFonts w:ascii="Courier New" w:hAnsi="Courier New" w:cs="Courier New" w:hint="default"/>
+      </w:rPr>
+    </w:lvl>
+    <w:lvl w:ilvl="2" w:tplc="04090005" w:tentative="1">
+      <w:start w:val="1"/>
+      <w:numFmt w:val="bullet"/>
+      <w:lvlText w:val=""/>
+      <w:lvlJc w:val="left"/>
+      <w:pPr>
+        <w:ind w:left="4680" w:hanging="360"/>
+      </w:pPr>
+      <w:rPr>
+        <w:rFonts w:ascii="Wingdings" w:hAnsi="Wingdings" w:hint="default"/>
+      </w:rPr>
+    </w:lvl>
+    <w:lvl w:ilvl="3" w:tplc="04090001" w:tentative="1">
+      <w:start w:val="1"/>
+      <w:numFmt w:val="bullet"/>
+      <w:lvlText w:val=""/>
+      <w:lvlJc w:val="left"/>
+      <w:pPr>
+        <w:ind w:left="5400" w:hanging="360"/>
+      </w:pPr>
+      <w:rPr>
+        <w:rFonts w:ascii="Symbol" w:hAnsi="Symbol" w:hint="default"/>
+      </w:rPr>
+    </w:lvl>
+    <w:lvl w:ilvl="4" w:tplc="04090003" w:tentative="1">
+      <w:start w:val="1"/>
+      <w:numFmt w:val="bullet"/>
+      <w:lvlText w:val="o"/>
+      <w:lvlJc w:val="left"/>
+      <w:pPr>
+        <w:ind w:left="6120" w:hanging="360"/>
+      </w:pPr>
+      <w:rPr>
+        <w:rFonts w:ascii="Courier New" w:hAnsi="Courier New" w:cs="Courier New" w:hint="default"/>
+      </w:rPr>
+    </w:lvl>
+    <w:lvl w:ilvl="5" w:tplc="04090005" w:tentative="1">
+      <w:start w:val="1"/>
+      <w:numFmt w:val="bullet"/>
+      <w:lvlText w:val=""/>
+      <w:lvlJc w:val="left"/>
+      <w:pPr>
+        <w:ind w:left="6840" w:hanging="360"/>
+      </w:pPr>
+      <w:rPr>
+        <w:rFonts w:ascii="Wingdings" w:hAnsi="Wingdings" w:hint="default"/>
+      </w:rPr>
+    </w:lvl>
+    <w:lvl w:ilvl="6" w:tplc="04090001" w:tentative="1">
+      <w:start w:val="1"/>
+      <w:numFmt w:val="bullet"/>
+      <w:lvlText w:val=""/>
+      <w:lvlJc w:val="left"/>
+      <w:pPr>
+        <w:ind w:left="7560" w:hanging="360"/>
+      </w:pPr>
+      <w:rPr>
+        <w:rFonts w:ascii="Symbol" w:hAnsi="Symbol" w:hint="default"/>
+      </w:rPr>
+    </w:lvl>
+    <w:lvl w:ilvl="7" w:tplc="04090003" w:tentative="1">
+      <w:start w:val="1"/>
+      <w:numFmt w:val="bullet"/>
+      <w:lvlText w:val="o"/>
+      <w:lvlJc w:val="left"/>
+      <w:pPr>
+        <w:ind w:left="8280" w:hanging="360"/>
+      </w:pPr>
+      <w:rPr>
+        <w:rFonts w:ascii="Courier New" w:hAnsi="Courier New" w:cs="Courier New" w:hint="default"/>
+      </w:rPr>
+    </w:lvl>
+    <w:lvl w:ilvl="8" w:tplc="04090005" w:tentative="1">
+      <w:start w:val="1"/>
+      <w:numFmt w:val="bullet"/>
+      <w:lvlText w:val=""/>
+      <w:lvlJc w:val="left"/>
+      <w:pPr>
+        <w:ind w:left="9000" w:hanging="360"/>
+      </w:pPr>
+      <w:rPr>
+        <w:rFonts w:ascii="Wingdings" w:hAnsi="Wingdings" w:hint="default"/>
+      </w:rPr>
+    </w:lvl>
+  </w:abstractNum>
+  <w:abstractNum w:abstractNumId="5" w15:restartNumberingAfterBreak="0">
+    <w:nsid w:val="4113429A"/>
+    <w:multiLevelType w:val="hybridMultilevel"/>
+    <w:tmpl w:val="06E4DD18"/>
+    <w:lvl w:ilvl="0" w:tplc="04090005">
+      <w:start w:val="1"/>
+      <w:numFmt w:val="bullet"/>
+      <w:lvlText w:val=""/>
+      <w:lvlJc w:val="left"/>
+      <w:pPr>
+        <w:ind w:left="360" w:hanging="360"/>
+      </w:pPr>
+      <w:rPr>
+        <w:rFonts w:ascii="Wingdings" w:hAnsi="Wingdings" w:hint="default"/>
+      </w:rPr>
+    </w:lvl>
+    <w:lvl w:ilvl="1" w:tplc="04090003" w:tentative="1">
+      <w:start w:val="1"/>
+      <w:numFmt w:val="bullet"/>
+      <w:lvlText w:val="o"/>
+      <w:lvlJc w:val="left"/>
+      <w:pPr>
+        <w:ind w:left="1440" w:hanging="360"/>
+      </w:pPr>
+      <w:rPr>
+        <w:rFonts w:ascii="Courier New" w:hAnsi="Courier New" w:cs="Courier New" w:hint="default"/>
+      </w:rPr>
+    </w:lvl>
+    <w:lvl w:ilvl="2" w:tplc="04090005" w:tentative="1">
+      <w:start w:val="1"/>
+      <w:numFmt w:val="bullet"/>
+      <w:lvlText w:val=""/>
+      <w:lvlJc w:val="left"/>
+      <w:pPr>
+        <w:ind w:left="2160" w:hanging="360"/>
+      </w:pPr>
+      <w:rPr>
+        <w:rFonts w:ascii="Wingdings" w:hAnsi="Wingdings" w:hint="default"/>
+      </w:rPr>
+    </w:lvl>
+    <w:lvl w:ilvl="3" w:tplc="04090001" w:tentative="1">
+      <w:start w:val="1"/>
+      <w:numFmt w:val="bullet"/>
+      <w:lvlText w:val=""/>
+      <w:lvlJc w:val="left"/>
+      <w:pPr>
+        <w:ind w:left="2880" w:hanging="360"/>
+      </w:pPr>
+      <w:rPr>
+        <w:rFonts w:ascii="Symbol" w:hAnsi="Symbol" w:hint="default"/>
+      </w:rPr>
+    </w:lvl>
+    <w:lvl w:ilvl="4" w:tplc="04090003" w:tentative="1">
+      <w:start w:val="1"/>
+      <w:numFmt w:val="bullet"/>
+      <w:lvlText w:val="o"/>
+      <w:lvlJc w:val="left"/>
+      <w:pPr>
+        <w:ind w:left="3600" w:hanging="360"/>
+      </w:pPr>
+      <w:rPr>
+        <w:rFonts w:ascii="Courier New" w:hAnsi="Courier New" w:cs="Courier New" w:hint="default"/>
+      </w:rPr>
+    </w:lvl>
+    <w:lvl w:ilvl="5" w:tplc="04090005" w:tentative="1">
+      <w:start w:val="1"/>
+      <w:numFmt w:val="bullet"/>
+      <w:lvlText w:val=""/>
+      <w:lvlJc w:val="left"/>
+      <w:pPr>
+        <w:ind w:left="4320" w:hanging="360"/>
+      </w:pPr>
+      <w:rPr>
+        <w:rFonts w:ascii="Wingdings" w:hAnsi="Wingdings" w:hint="default"/>
+      </w:rPr>
+    </w:lvl>
+    <w:lvl w:ilvl="6" w:tplc="04090001" w:tentative="1">
+      <w:start w:val="1"/>
+      <w:numFmt w:val="bullet"/>
+      <w:lvlText w:val=""/>
+      <w:lvlJc w:val="left"/>
+      <w:pPr>
+        <w:ind w:left="5040" w:hanging="360"/>
+      </w:pPr>
+      <w:rPr>
+        <w:rFonts w:ascii="Symbol" w:hAnsi="Symbol" w:hint="default"/>
+      </w:rPr>
+    </w:lvl>
+    <w:lvl w:ilvl="7" w:tplc="04090003" w:tentative="1">
+      <w:start w:val="1"/>
+      <w:numFmt w:val="bullet"/>
+      <w:lvlText w:val="o"/>
+      <w:lvlJc w:val="left"/>
+      <w:pPr>
+        <w:ind w:left="5760" w:hanging="360"/>
+      </w:pPr>
+      <w:rPr>
+        <w:rFonts w:ascii="Courier New" w:hAnsi="Courier New" w:cs="Courier New" w:hint="default"/>
+      </w:rPr>
+    </w:lvl>
+    <w:lvl w:ilvl="8" w:tplc="04090005" w:tentative="1">
+      <w:start w:val="1"/>
+      <w:numFmt w:val="bullet"/>
+      <w:lvlText w:val=""/>
+      <w:lvlJc w:val="left"/>
+      <w:pPr>
+        <w:ind w:left="6480" w:hanging="360"/>
+      </w:pPr>
+      <w:rPr>
+        <w:rFonts w:ascii="Wingdings" w:hAnsi="Wingdings" w:hint="default"/>
+      </w:rPr>
+    </w:lvl>
+  </w:abstractNum>
+  <w:abstractNum w:abstractNumId="6" w15:restartNumberingAfterBreak="0">
     <w:nsid w:val="638527F5"/>
     <w:multiLevelType w:val="hybridMultilevel"/>
     <w:tmpl w:val="36129DC4"/>
@@ -1682,7 +2927,120 @@
       </w:rPr>
     </w:lvl>
   </w:abstractNum>
-  <w:abstractNum w:abstractNumId="4" w15:restartNumberingAfterBreak="0">
+  <w:abstractNum w:abstractNumId="7" w15:restartNumberingAfterBreak="0">
+    <w:nsid w:val="6C0834F4"/>
+    <w:multiLevelType w:val="hybridMultilevel"/>
+    <w:tmpl w:val="40FC8C40"/>
+    <w:lvl w:ilvl="0" w:tplc="04090001">
+      <w:start w:val="1"/>
+      <w:numFmt w:val="bullet"/>
+      <w:lvlText w:val=""/>
+      <w:lvlJc w:val="left"/>
+      <w:pPr>
+        <w:ind w:left="3240" w:hanging="360"/>
+      </w:pPr>
+      <w:rPr>
+        <w:rFonts w:ascii="Symbol" w:hAnsi="Symbol" w:hint="default"/>
+      </w:rPr>
+    </w:lvl>
+    <w:lvl w:ilvl="1" w:tplc="04090003" w:tentative="1">
+      <w:start w:val="1"/>
+      <w:numFmt w:val="bullet"/>
+      <w:lvlText w:val="o"/>
+      <w:lvlJc w:val="left"/>
+      <w:pPr>
+        <w:ind w:left="3960" w:hanging="360"/>
+      </w:pPr>
+      <w:rPr>
+        <w:rFonts w:ascii="Courier New" w:hAnsi="Courier New" w:cs="Courier New" w:hint="default"/>
+      </w:rPr>
+    </w:lvl>
+    <w:lvl w:ilvl="2" w:tplc="04090005" w:tentative="1">
+      <w:start w:val="1"/>
+      <w:numFmt w:val="bullet"/>
+      <w:lvlText w:val=""/>
+      <w:lvlJc w:val="left"/>
+      <w:pPr>
+        <w:ind w:left="4680" w:hanging="360"/>
+      </w:pPr>
+      <w:rPr>
+        <w:rFonts w:ascii="Wingdings" w:hAnsi="Wingdings" w:hint="default"/>
+      </w:rPr>
+    </w:lvl>
+    <w:lvl w:ilvl="3" w:tplc="04090001" w:tentative="1">
+      <w:start w:val="1"/>
+      <w:numFmt w:val="bullet"/>
+      <w:lvlText w:val=""/>
+      <w:lvlJc w:val="left"/>
+      <w:pPr>
+        <w:ind w:left="5400" w:hanging="360"/>
+      </w:pPr>
+      <w:rPr>
+        <w:rFonts w:ascii="Symbol" w:hAnsi="Symbol" w:hint="default"/>
+      </w:rPr>
+    </w:lvl>
+    <w:lvl w:ilvl="4" w:tplc="04090003" w:tentative="1">
+      <w:start w:val="1"/>
+      <w:numFmt w:val="bullet"/>
+      <w:lvlText w:val="o"/>
+      <w:lvlJc w:val="left"/>
+      <w:pPr>
+        <w:ind w:left="6120" w:hanging="360"/>
+      </w:pPr>
+      <w:rPr>
+        <w:rFonts w:ascii="Courier New" w:hAnsi="Courier New" w:cs="Courier New" w:hint="default"/>
+      </w:rPr>
+    </w:lvl>
+    <w:lvl w:ilvl="5" w:tplc="04090005" w:tentative="1">
+      <w:start w:val="1"/>
+      <w:numFmt w:val="bullet"/>
+      <w:lvlText w:val=""/>
+      <w:lvlJc w:val="left"/>
+      <w:pPr>
+        <w:ind w:left="6840" w:hanging="360"/>
+      </w:pPr>
+      <w:rPr>
+        <w:rFonts w:ascii="Wingdings" w:hAnsi="Wingdings" w:hint="default"/>
+      </w:rPr>
+    </w:lvl>
+    <w:lvl w:ilvl="6" w:tplc="04090001" w:tentative="1">
+      <w:start w:val="1"/>
+      <w:numFmt w:val="bullet"/>
+      <w:lvlText w:val=""/>
+      <w:lvlJc w:val="left"/>
+      <w:pPr>
+        <w:ind w:left="7560" w:hanging="360"/>
+      </w:pPr>
+      <w:rPr>
+        <w:rFonts w:ascii="Symbol" w:hAnsi="Symbol" w:hint="default"/>
+      </w:rPr>
+    </w:lvl>
+    <w:lvl w:ilvl="7" w:tplc="04090003" w:tentative="1">
+      <w:start w:val="1"/>
+      <w:numFmt w:val="bullet"/>
+      <w:lvlText w:val="o"/>
+      <w:lvlJc w:val="left"/>
+      <w:pPr>
+        <w:ind w:left="8280" w:hanging="360"/>
+      </w:pPr>
+      <w:rPr>
+        <w:rFonts w:ascii="Courier New" w:hAnsi="Courier New" w:cs="Courier New" w:hint="default"/>
+      </w:rPr>
+    </w:lvl>
+    <w:lvl w:ilvl="8" w:tplc="04090005" w:tentative="1">
+      <w:start w:val="1"/>
+      <w:numFmt w:val="bullet"/>
+      <w:lvlText w:val=""/>
+      <w:lvlJc w:val="left"/>
+      <w:pPr>
+        <w:ind w:left="9000" w:hanging="360"/>
+      </w:pPr>
+      <w:rPr>
+        <w:rFonts w:ascii="Wingdings" w:hAnsi="Wingdings" w:hint="default"/>
+      </w:rPr>
+    </w:lvl>
+  </w:abstractNum>
+  <w:abstractNum w:abstractNumId="8" w15:restartNumberingAfterBreak="0">
     <w:nsid w:val="6F9A3062"/>
     <w:multiLevelType w:val="hybridMultilevel"/>
     <w:tmpl w:val="B11C1ACC"/>
@@ -1796,19 +3154,31 @@
     </w:lvl>
   </w:abstractNum>
   <w:num w:numId="1" w16cid:durableId="391391817">
-    <w:abstractNumId w:val="4"/>
+    <w:abstractNumId w:val="8"/>
   </w:num>
   <w:num w:numId="2" w16cid:durableId="559948377">
-    <w:abstractNumId w:val="3"/>
+    <w:abstractNumId w:val="6"/>
   </w:num>
   <w:num w:numId="3" w16cid:durableId="450513384">
     <w:abstractNumId w:val="0"/>
   </w:num>
   <w:num w:numId="4" w16cid:durableId="569341383">
+    <w:abstractNumId w:val="3"/>
+  </w:num>
+  <w:num w:numId="5" w16cid:durableId="1955668882">
     <w:abstractNumId w:val="2"/>
   </w:num>
-  <w:num w:numId="5" w16cid:durableId="1955668882">
+  <w:num w:numId="6" w16cid:durableId="1288506181">
     <w:abstractNumId w:val="1"/>
+  </w:num>
+  <w:num w:numId="7" w16cid:durableId="1602496236">
+    <w:abstractNumId w:val="7"/>
+  </w:num>
+  <w:num w:numId="8" w16cid:durableId="1378121766">
+    <w:abstractNumId w:val="4"/>
+  </w:num>
+  <w:num w:numId="9" w16cid:durableId="499154386">
+    <w:abstractNumId w:val="5"/>
   </w:num>
 </w:numbering>
 </file>
@@ -2281,7 +3651,6 @@
     <w:next w:val="Normal"/>
     <w:link w:val="Heading4Char"/>
     <w:uiPriority w:val="9"/>
-    <w:semiHidden/>
     <w:unhideWhenUsed/>
     <w:qFormat/>
     <w:rsid w:val="00BB75CB"/>
@@ -2476,7 +3845,6 @@
     <w:basedOn w:val="DefaultParagraphFont"/>
     <w:link w:val="Heading4"/>
     <w:uiPriority w:val="9"/>
-    <w:semiHidden/>
     <w:rsid w:val="00BB75CB"/>
     <w:rPr>
       <w:rFonts w:eastAsiaTheme="majorEastAsia" w:cstheme="majorBidi"/>
@@ -2810,6 +4178,155 @@
     <w:rPr>
       <w:b/>
       <w:bCs/>
+    </w:rPr>
+  </w:style>
+  <w:style w:type="paragraph" w:styleId="TOC1">
+    <w:name w:val="toc 1"/>
+    <w:basedOn w:val="Normal"/>
+    <w:next w:val="Normal"/>
+    <w:autoRedefine/>
+    <w:uiPriority w:val="39"/>
+    <w:unhideWhenUsed/>
+    <w:rsid w:val="00E1576C"/>
+    <w:pPr>
+      <w:spacing w:before="240" w:after="120"/>
+    </w:pPr>
+    <w:rPr>
+      <w:b/>
+      <w:bCs/>
+      <w:sz w:val="20"/>
+      <w:szCs w:val="20"/>
+    </w:rPr>
+  </w:style>
+  <w:style w:type="paragraph" w:styleId="TOC2">
+    <w:name w:val="toc 2"/>
+    <w:basedOn w:val="Normal"/>
+    <w:next w:val="Normal"/>
+    <w:autoRedefine/>
+    <w:uiPriority w:val="39"/>
+    <w:unhideWhenUsed/>
+    <w:rsid w:val="00E1576C"/>
+    <w:pPr>
+      <w:spacing w:before="120"/>
+      <w:ind w:left="240"/>
+    </w:pPr>
+    <w:rPr>
+      <w:i/>
+      <w:iCs/>
+      <w:sz w:val="20"/>
+      <w:szCs w:val="20"/>
+    </w:rPr>
+  </w:style>
+  <w:style w:type="paragraph" w:styleId="TOC3">
+    <w:name w:val="toc 3"/>
+    <w:basedOn w:val="Normal"/>
+    <w:next w:val="Normal"/>
+    <w:autoRedefine/>
+    <w:uiPriority w:val="39"/>
+    <w:unhideWhenUsed/>
+    <w:rsid w:val="00E1576C"/>
+    <w:pPr>
+      <w:ind w:left="480"/>
+    </w:pPr>
+    <w:rPr>
+      <w:sz w:val="20"/>
+      <w:szCs w:val="20"/>
+    </w:rPr>
+  </w:style>
+  <w:style w:type="paragraph" w:styleId="TOC4">
+    <w:name w:val="toc 4"/>
+    <w:basedOn w:val="Normal"/>
+    <w:next w:val="Normal"/>
+    <w:autoRedefine/>
+    <w:uiPriority w:val="39"/>
+    <w:unhideWhenUsed/>
+    <w:rsid w:val="00E1576C"/>
+    <w:pPr>
+      <w:ind w:left="720"/>
+    </w:pPr>
+    <w:rPr>
+      <w:sz w:val="20"/>
+      <w:szCs w:val="20"/>
+    </w:rPr>
+  </w:style>
+  <w:style w:type="paragraph" w:styleId="TOC5">
+    <w:name w:val="toc 5"/>
+    <w:basedOn w:val="Normal"/>
+    <w:next w:val="Normal"/>
+    <w:autoRedefine/>
+    <w:uiPriority w:val="39"/>
+    <w:unhideWhenUsed/>
+    <w:rsid w:val="00E1576C"/>
+    <w:pPr>
+      <w:ind w:left="960"/>
+    </w:pPr>
+    <w:rPr>
+      <w:sz w:val="20"/>
+      <w:szCs w:val="20"/>
+    </w:rPr>
+  </w:style>
+  <w:style w:type="paragraph" w:styleId="TOC6">
+    <w:name w:val="toc 6"/>
+    <w:basedOn w:val="Normal"/>
+    <w:next w:val="Normal"/>
+    <w:autoRedefine/>
+    <w:uiPriority w:val="39"/>
+    <w:unhideWhenUsed/>
+    <w:rsid w:val="00E1576C"/>
+    <w:pPr>
+      <w:ind w:left="1200"/>
+    </w:pPr>
+    <w:rPr>
+      <w:sz w:val="20"/>
+      <w:szCs w:val="20"/>
+    </w:rPr>
+  </w:style>
+  <w:style w:type="paragraph" w:styleId="TOC7">
+    <w:name w:val="toc 7"/>
+    <w:basedOn w:val="Normal"/>
+    <w:next w:val="Normal"/>
+    <w:autoRedefine/>
+    <w:uiPriority w:val="39"/>
+    <w:unhideWhenUsed/>
+    <w:rsid w:val="00E1576C"/>
+    <w:pPr>
+      <w:ind w:left="1440"/>
+    </w:pPr>
+    <w:rPr>
+      <w:sz w:val="20"/>
+      <w:szCs w:val="20"/>
+    </w:rPr>
+  </w:style>
+  <w:style w:type="paragraph" w:styleId="TOC8">
+    <w:name w:val="toc 8"/>
+    <w:basedOn w:val="Normal"/>
+    <w:next w:val="Normal"/>
+    <w:autoRedefine/>
+    <w:uiPriority w:val="39"/>
+    <w:unhideWhenUsed/>
+    <w:rsid w:val="00E1576C"/>
+    <w:pPr>
+      <w:ind w:left="1680"/>
+    </w:pPr>
+    <w:rPr>
+      <w:sz w:val="20"/>
+      <w:szCs w:val="20"/>
+    </w:rPr>
+  </w:style>
+  <w:style w:type="paragraph" w:styleId="TOC9">
+    <w:name w:val="toc 9"/>
+    <w:basedOn w:val="Normal"/>
+    <w:next w:val="Normal"/>
+    <w:autoRedefine/>
+    <w:uiPriority w:val="39"/>
+    <w:unhideWhenUsed/>
+    <w:rsid w:val="00E1576C"/>
+    <w:pPr>
+      <w:ind w:left="1920"/>
+    </w:pPr>
+    <w:rPr>
+      <w:sz w:val="20"/>
+      <w:szCs w:val="20"/>
     </w:rPr>
   </w:style>
 </w:styles>
@@ -3108,4 +4625,16 @@
     </a:ext>
   </a:extLst>
 </a:theme>
+</file>
+
+<file path=customXml/item1.xml><?xml version="1.0" encoding="utf-8"?>
+<b:Sources xmlns:b="http://schemas.openxmlformats.org/officeDocument/2006/bibliography" xmlns="http://schemas.openxmlformats.org/officeDocument/2006/bibliography" SelectedStyle="/APASixthEditionOfficeOnline.xsl" StyleName="APA" Version="6"/>
+</file>
+
+<file path=customXml/itemProps1.xml><?xml version="1.0" encoding="utf-8"?>
+<ds:datastoreItem xmlns:ds="http://schemas.openxmlformats.org/officeDocument/2006/customXml" ds:itemID="{F8AF3736-7B10-5F46-AEE0-31564375DC02}">
+  <ds:schemaRefs>
+    <ds:schemaRef ds:uri="http://schemas.openxmlformats.org/officeDocument/2006/bibliography"/>
+  </ds:schemaRefs>
+</ds:datastoreItem>
 </file>
</xml_diff>

<commit_message>
added 10A circuit breaker to drawing and doc
</commit_message>
<xml_diff>
--- a/docs/raindance-spec.docx
+++ b/docs/raindance-spec.docx
@@ -1086,12 +1086,12 @@
         <w:tblLook w:val="04A0" w:firstRow="1" w:lastRow="0" w:firstColumn="1" w:lastColumn="0" w:noHBand="0" w:noVBand="1"/>
       </w:tblPr>
       <w:tblGrid>
-        <w:gridCol w:w="8455"/>
+        <w:gridCol w:w="7375"/>
       </w:tblGrid>
       <w:tr>
         <w:tc>
           <w:tcPr>
-            <w:tcW w:w="8455" w:type="dxa"/>
+            <w:tcW w:w="7375" w:type="dxa"/>
           </w:tcPr>
           <w:p/>
           <w:p>
@@ -1100,10 +1100,10 @@
                 <w:noProof/>
               </w:rPr>
               <w:drawing>
-                <wp:inline distT="0" distB="0" distL="0" distR="0" wp14:anchorId="447CE7DA" wp14:editId="5BB020BC">
-                  <wp:extent cx="5105400" cy="3390900"/>
-                  <wp:effectExtent l="0" t="0" r="0" b="0"/>
-                  <wp:docPr id="926850496" name="Picture 1" descr="A diagram of a circuit board&#10;&#10;Description automatically generated"/>
+                <wp:inline distT="0" distB="0" distL="0" distR="0" wp14:anchorId="24D6CB8C" wp14:editId="1258B4AE">
+                  <wp:extent cx="4446538" cy="4734962"/>
+                  <wp:effectExtent l="0" t="0" r="0" b="2540"/>
+                  <wp:docPr id="175558925" name="Picture 6" descr="A screenshot of a computer&#10;&#10;Description automatically generated"/>
                   <wp:cNvGraphicFramePr>
                     <a:graphicFrameLocks xmlns:a="http://schemas.openxmlformats.org/drawingml/2006/main" noChangeAspect="1"/>
                   </wp:cNvGraphicFramePr>
@@ -1111,7 +1111,7 @@
                     <a:graphicData uri="http://schemas.openxmlformats.org/drawingml/2006/picture">
                       <pic:pic xmlns:pic="http://schemas.openxmlformats.org/drawingml/2006/picture">
                         <pic:nvPicPr>
-                          <pic:cNvPr id="926850496" name="Picture 1" descr="A diagram of a circuit board&#10;&#10;Description automatically generated"/>
+                          <pic:cNvPr id="175558925" name="Picture 6" descr="A screenshot of a computer&#10;&#10;Description automatically generated"/>
                           <pic:cNvPicPr/>
                         </pic:nvPicPr>
                         <pic:blipFill>
@@ -1129,7 +1129,7 @@
                         <pic:spPr>
                           <a:xfrm>
                             <a:off x="0" y="0"/>
-                            <a:ext cx="5105400" cy="3390900"/>
+                            <a:ext cx="4458818" cy="4748038"/>
                           </a:xfrm>
                           <a:prstGeom prst="rect">
                             <a:avLst/>
@@ -1316,11 +1316,7 @@
         <w:t>So, the 240VAC should be wired to NC and NO.</w:t>
       </w:r>
     </w:p>
-    <w:p>
-      <w:r>
-        <w:br w:type="page"/>
-      </w:r>
-    </w:p>
+    <w:p/>
     <w:p>
       <w:pPr>
         <w:pStyle w:val="Heading2"/>
@@ -1333,10 +1329,69 @@
         <w:rPr>
           <w:rFonts w:eastAsiaTheme="minorHAnsi"/>
         </w:rPr>
-        <w:lastRenderedPageBreak/>
         <w:t>Switching Power Supply</w:t>
       </w:r>
       <w:bookmarkEnd w:id="3"/>
+    </w:p>
+    <w:p>
+      <w:r>
+        <w:t>XXX</w:t>
+      </w:r>
+    </w:p>
+    <w:p/>
+    <w:p/>
+    <w:p>
+      <w:pPr>
+        <w:pStyle w:val="Heading2"/>
+        <w:rPr>
+          <w:rFonts w:eastAsiaTheme="minorHAnsi"/>
+        </w:rPr>
+      </w:pPr>
+      <w:r>
+        <w:rPr>
+          <w:rFonts w:eastAsiaTheme="minorHAnsi"/>
+        </w:rPr>
+        <w:t>10A C</w:t>
+      </w:r>
+      <w:r>
+        <w:rPr>
+          <w:rFonts w:eastAsiaTheme="minorHAnsi"/>
+        </w:rPr>
+        <w:t xml:space="preserve">ircuit </w:t>
+      </w:r>
+      <w:r>
+        <w:rPr>
+          <w:rFonts w:eastAsiaTheme="minorHAnsi"/>
+        </w:rPr>
+        <w:t>B</w:t>
+      </w:r>
+      <w:r>
+        <w:rPr>
+          <w:rFonts w:eastAsiaTheme="minorHAnsi"/>
+        </w:rPr>
+        <w:t>reaker</w:t>
+      </w:r>
+      <w:r>
+        <w:rPr>
+          <w:rFonts w:eastAsiaTheme="minorHAnsi"/>
+        </w:rPr>
+        <w:t xml:space="preserve"> </w:t>
+      </w:r>
+    </w:p>
+    <w:p>
+      <w:r>
+        <w:t>Eaton miniature circuit breaker, current-limiting, 10A, 240 VAC / 48 VDC, 1-pole, D</w:t>
+      </w:r>
+    </w:p>
+    <w:p>
+      <w:r>
+        <w:t>curve, thermal magnetic, 10kA @ 240 VAC interrupting rating, 35mm DIN rail</w:t>
+      </w:r>
+    </w:p>
+    <w:p>
+      <w:r>
+        <w:t>mount.</w:t>
+      </w:r>
     </w:p>
     <w:p/>
     <w:p>

</xml_diff>

<commit_message>
working well with changes to avoid CONNECTION RESET message from Firefox; created a new wiring diagram without physical toggle switch
</commit_message>
<xml_diff>
--- a/docs/raindance-spec.docx
+++ b/docs/raindance-spec.docx
@@ -1223,7 +1223,19 @@
         </w:numPr>
       </w:pPr>
       <w:r>
-        <w:t xml:space="preserve">When no 5VDC control signal is present, </w:t>
+        <w:t xml:space="preserve">When </w:t>
+      </w:r>
+      <w:r>
+        <w:t>powered but NOT energized (</w:t>
+      </w:r>
+      <w:r>
+        <w:t>no 5VDC control signal is present</w:t>
+      </w:r>
+      <w:r>
+        <w:t>):</w:t>
+      </w:r>
+      <w:r>
+        <w:t xml:space="preserve"> </w:t>
       </w:r>
     </w:p>
     <w:p>
@@ -1271,7 +1283,19 @@
         </w:numPr>
       </w:pPr>
       <w:r>
-        <w:t>When a 5VDC control signal is applied,</w:t>
+        <w:t xml:space="preserve">When </w:t>
+      </w:r>
+      <w:r>
+        <w:t xml:space="preserve">powered and </w:t>
+      </w:r>
+      <w:r>
+        <w:t>energized (</w:t>
+      </w:r>
+      <w:r>
+        <w:t>a 5VDC control signal is applied</w:t>
+      </w:r>
+      <w:r>
+        <w:t>):</w:t>
       </w:r>
     </w:p>
     <w:p>
@@ -1295,7 +1319,10 @@
         </w:numPr>
       </w:pPr>
       <w:r>
-        <w:t>COM and NO: open</w:t>
+        <w:t xml:space="preserve">COM and NO: </w:t>
+      </w:r>
+      <w:r>
+        <w:t>closed</w:t>
       </w:r>
     </w:p>
     <w:p>
@@ -1307,13 +1334,22 @@
         </w:numPr>
       </w:pPr>
       <w:r>
-        <w:t>NC and NO: closed</w:t>
+        <w:t xml:space="preserve">NC and NO: </w:t>
+      </w:r>
+      <w:r>
+        <w:t>open</w:t>
       </w:r>
     </w:p>
     <w:p/>
     <w:p>
       <w:r>
-        <w:t>So, the 240VAC should be wired to NC and NO.</w:t>
+        <w:t xml:space="preserve">So, the 240VAC should be wired to </w:t>
+      </w:r>
+      <w:r>
+        <w:t>COM</w:t>
+      </w:r>
+      <w:r>
+        <w:t xml:space="preserve"> and NO.</w:t>
       </w:r>
     </w:p>
     <w:p/>
@@ -1351,31 +1387,7 @@
         <w:rPr>
           <w:rFonts w:eastAsiaTheme="minorHAnsi"/>
         </w:rPr>
-        <w:t>10A C</w:t>
-      </w:r>
-      <w:r>
-        <w:rPr>
-          <w:rFonts w:eastAsiaTheme="minorHAnsi"/>
-        </w:rPr>
-        <w:t xml:space="preserve">ircuit </w:t>
-      </w:r>
-      <w:r>
-        <w:rPr>
-          <w:rFonts w:eastAsiaTheme="minorHAnsi"/>
-        </w:rPr>
-        <w:t>B</w:t>
-      </w:r>
-      <w:r>
-        <w:rPr>
-          <w:rFonts w:eastAsiaTheme="minorHAnsi"/>
-        </w:rPr>
-        <w:t>reaker</w:t>
-      </w:r>
-      <w:r>
-        <w:rPr>
-          <w:rFonts w:eastAsiaTheme="minorHAnsi"/>
-        </w:rPr>
-        <w:t xml:space="preserve"> </w:t>
+        <w:t xml:space="preserve">10A Circuit Breaker </w:t>
       </w:r>
     </w:p>
     <w:p>

</xml_diff>